<commit_message>
数据库设计 修改 Signed-off-by: Xiaohua Meng <122756270@qq.com>
</commit_message>
<xml_diff>
--- a/db/数据库设计(二).docx
+++ b/db/数据库设计(二).docx
@@ -51,8 +51,8 @@
         <w:tblLook w:val="04A0" w:firstRow="1" w:lastRow="0" w:firstColumn="1" w:lastColumn="0" w:noHBand="0" w:noVBand="1"/>
       </w:tblPr>
       <w:tblGrid>
-        <w:gridCol w:w="2078"/>
-        <w:gridCol w:w="1745"/>
+        <w:gridCol w:w="1980"/>
+        <w:gridCol w:w="1843"/>
         <w:gridCol w:w="1275"/>
         <w:gridCol w:w="567"/>
         <w:gridCol w:w="709"/>
@@ -65,7 +65,7 @@
         </w:trPr>
         <w:tc>
           <w:tcPr>
-            <w:tcW w:w="2078" w:type="dxa"/>
+            <w:tcW w:w="1980" w:type="dxa"/>
           </w:tcPr>
           <w:p>
             <w:pPr>
@@ -84,7 +84,7 @@
         </w:tc>
         <w:tc>
           <w:tcPr>
-            <w:tcW w:w="1745" w:type="dxa"/>
+            <w:tcW w:w="1843" w:type="dxa"/>
           </w:tcPr>
           <w:p>
             <w:pPr>
@@ -203,7 +203,7 @@
         </w:trPr>
         <w:tc>
           <w:tcPr>
-            <w:tcW w:w="2078" w:type="dxa"/>
+            <w:tcW w:w="1980" w:type="dxa"/>
           </w:tcPr>
           <w:p>
             <w:pPr>
@@ -222,7 +222,7 @@
         </w:tc>
         <w:tc>
           <w:tcPr>
-            <w:tcW w:w="1745" w:type="dxa"/>
+            <w:tcW w:w="1843" w:type="dxa"/>
           </w:tcPr>
           <w:p>
             <w:pPr>
@@ -333,31 +333,36 @@
         </w:trPr>
         <w:tc>
           <w:tcPr>
-            <w:tcW w:w="2078" w:type="dxa"/>
-          </w:tcPr>
-          <w:p>
-            <w:pPr>
-              <w:rPr>
-                <w:szCs w:val="21"/>
-              </w:rPr>
-            </w:pPr>
-            <w:r>
-              <w:rPr>
-                <w:rFonts w:hint="eastAsia"/>
-                <w:szCs w:val="21"/>
-              </w:rPr>
-              <w:t>EMP_NUM</w:t>
-            </w:r>
-          </w:p>
-        </w:tc>
-        <w:tc>
-          <w:tcPr>
-            <w:tcW w:w="1745" w:type="dxa"/>
-          </w:tcPr>
-          <w:p>
-            <w:pPr>
-              <w:rPr>
-                <w:rFonts w:hint="eastAsia"/>
+            <w:tcW w:w="1980" w:type="dxa"/>
+          </w:tcPr>
+          <w:p>
+            <w:pPr>
+              <w:rPr>
+                <w:szCs w:val="21"/>
+              </w:rPr>
+            </w:pPr>
+            <w:r>
+              <w:rPr>
+                <w:rFonts w:hint="eastAsia"/>
+                <w:szCs w:val="21"/>
+              </w:rPr>
+              <w:t>EMP_</w:t>
+            </w:r>
+            <w:r>
+              <w:rPr>
+                <w:szCs w:val="21"/>
+              </w:rPr>
+              <w:t>ID</w:t>
+            </w:r>
+          </w:p>
+        </w:tc>
+        <w:tc>
+          <w:tcPr>
+            <w:tcW w:w="1843" w:type="dxa"/>
+          </w:tcPr>
+          <w:p>
+            <w:pPr>
+              <w:rPr>
                 <w:szCs w:val="21"/>
               </w:rPr>
             </w:pPr>
@@ -463,26 +468,39 @@
         </w:trPr>
         <w:tc>
           <w:tcPr>
-            <w:tcW w:w="2078" w:type="dxa"/>
-          </w:tcPr>
-          <w:p>
-            <w:pPr>
-              <w:rPr>
-                <w:szCs w:val="21"/>
-              </w:rPr>
-            </w:pPr>
-            <w:r>
-              <w:rPr>
-                <w:rFonts w:hint="eastAsia"/>
-                <w:szCs w:val="21"/>
-              </w:rPr>
-              <w:t>TEAC_NAME</w:t>
-            </w:r>
-          </w:p>
-        </w:tc>
-        <w:tc>
-          <w:tcPr>
-            <w:tcW w:w="1745" w:type="dxa"/>
+            <w:tcW w:w="1980" w:type="dxa"/>
+          </w:tcPr>
+          <w:p>
+            <w:pPr>
+              <w:rPr>
+                <w:szCs w:val="21"/>
+              </w:rPr>
+            </w:pPr>
+            <w:r>
+              <w:rPr>
+                <w:rFonts w:hint="eastAsia"/>
+                <w:szCs w:val="21"/>
+              </w:rPr>
+              <w:t>TEAC</w:t>
+            </w:r>
+            <w:r>
+              <w:rPr>
+                <w:szCs w:val="21"/>
+              </w:rPr>
+              <w:t>HER</w:t>
+            </w:r>
+            <w:r>
+              <w:rPr>
+                <w:rFonts w:hint="eastAsia"/>
+                <w:szCs w:val="21"/>
+              </w:rPr>
+              <w:t>_NAME</w:t>
+            </w:r>
+          </w:p>
+        </w:tc>
+        <w:tc>
+          <w:tcPr>
+            <w:tcW w:w="1843" w:type="dxa"/>
           </w:tcPr>
           <w:p>
             <w:pPr>
@@ -592,7 +610,7 @@
         </w:trPr>
         <w:tc>
           <w:tcPr>
-            <w:tcW w:w="2078" w:type="dxa"/>
+            <w:tcW w:w="1980" w:type="dxa"/>
           </w:tcPr>
           <w:p>
             <w:pPr>
@@ -611,12 +629,11 @@
         </w:tc>
         <w:tc>
           <w:tcPr>
-            <w:tcW w:w="1745" w:type="dxa"/>
-          </w:tcPr>
-          <w:p>
-            <w:pPr>
-              <w:rPr>
-                <w:rFonts w:hint="eastAsia"/>
+            <w:tcW w:w="1843" w:type="dxa"/>
+          </w:tcPr>
+          <w:p>
+            <w:pPr>
+              <w:rPr>
                 <w:szCs w:val="21"/>
               </w:rPr>
             </w:pPr>
@@ -728,7 +745,7 @@
         </w:trPr>
         <w:tc>
           <w:tcPr>
-            <w:tcW w:w="2078" w:type="dxa"/>
+            <w:tcW w:w="1980" w:type="dxa"/>
           </w:tcPr>
           <w:p>
             <w:pPr>
@@ -747,7 +764,7 @@
         </w:tc>
         <w:tc>
           <w:tcPr>
-            <w:tcW w:w="1745" w:type="dxa"/>
+            <w:tcW w:w="1843" w:type="dxa"/>
           </w:tcPr>
           <w:p>
             <w:pPr>
@@ -851,7 +868,7 @@
         </w:trPr>
         <w:tc>
           <w:tcPr>
-            <w:tcW w:w="2078" w:type="dxa"/>
+            <w:tcW w:w="1980" w:type="dxa"/>
           </w:tcPr>
           <w:p>
             <w:pPr>
@@ -870,12 +887,11 @@
         </w:tc>
         <w:tc>
           <w:tcPr>
-            <w:tcW w:w="1745" w:type="dxa"/>
-          </w:tcPr>
-          <w:p>
-            <w:pPr>
-              <w:rPr>
-                <w:rFonts w:hint="eastAsia"/>
+            <w:tcW w:w="1843" w:type="dxa"/>
+          </w:tcPr>
+          <w:p>
+            <w:pPr>
+              <w:rPr>
                 <w:szCs w:val="21"/>
               </w:rPr>
             </w:pPr>
@@ -975,12 +991,11 @@
         </w:trPr>
         <w:tc>
           <w:tcPr>
-            <w:tcW w:w="2078" w:type="dxa"/>
-          </w:tcPr>
-          <w:p>
-            <w:pPr>
-              <w:rPr>
-                <w:rFonts w:hint="eastAsia"/>
+            <w:tcW w:w="1980" w:type="dxa"/>
+          </w:tcPr>
+          <w:p>
+            <w:pPr>
+              <w:rPr>
                 <w:szCs w:val="21"/>
               </w:rPr>
             </w:pPr>
@@ -1001,12 +1016,11 @@
         </w:tc>
         <w:tc>
           <w:tcPr>
-            <w:tcW w:w="1745" w:type="dxa"/>
-          </w:tcPr>
-          <w:p>
-            <w:pPr>
-              <w:rPr>
-                <w:rFonts w:hint="eastAsia"/>
+            <w:tcW w:w="1843" w:type="dxa"/>
+          </w:tcPr>
+          <w:p>
+            <w:pPr>
+              <w:rPr>
                 <w:szCs w:val="21"/>
               </w:rPr>
             </w:pPr>
@@ -1112,12 +1126,11 @@
         </w:trPr>
         <w:tc>
           <w:tcPr>
-            <w:tcW w:w="2078" w:type="dxa"/>
-          </w:tcPr>
-          <w:p>
-            <w:pPr>
-              <w:rPr>
-                <w:rFonts w:hint="eastAsia"/>
+            <w:tcW w:w="1980" w:type="dxa"/>
+          </w:tcPr>
+          <w:p>
+            <w:pPr>
+              <w:rPr>
                 <w:szCs w:val="21"/>
               </w:rPr>
             </w:pPr>
@@ -1138,7 +1151,7 @@
         </w:tc>
         <w:tc>
           <w:tcPr>
-            <w:tcW w:w="1745" w:type="dxa"/>
+            <w:tcW w:w="1843" w:type="dxa"/>
           </w:tcPr>
           <w:p>
             <w:pPr>
@@ -1242,12 +1255,11 @@
         </w:trPr>
         <w:tc>
           <w:tcPr>
-            <w:tcW w:w="2078" w:type="dxa"/>
-          </w:tcPr>
-          <w:p>
-            <w:pPr>
-              <w:rPr>
-                <w:rFonts w:hint="eastAsia"/>
+            <w:tcW w:w="1980" w:type="dxa"/>
+          </w:tcPr>
+          <w:p>
+            <w:pPr>
+              <w:rPr>
                 <w:szCs w:val="21"/>
               </w:rPr>
             </w:pPr>
@@ -1268,12 +1280,11 @@
         </w:tc>
         <w:tc>
           <w:tcPr>
-            <w:tcW w:w="1745" w:type="dxa"/>
-          </w:tcPr>
-          <w:p>
-            <w:pPr>
-              <w:rPr>
-                <w:rFonts w:hint="eastAsia"/>
+            <w:tcW w:w="1843" w:type="dxa"/>
+          </w:tcPr>
+          <w:p>
+            <w:pPr>
+              <w:rPr>
                 <w:szCs w:val="21"/>
               </w:rPr>
             </w:pPr>
@@ -1379,12 +1390,11 @@
         </w:trPr>
         <w:tc>
           <w:tcPr>
-            <w:tcW w:w="2078" w:type="dxa"/>
-          </w:tcPr>
-          <w:p>
-            <w:pPr>
-              <w:rPr>
-                <w:rFonts w:hint="eastAsia"/>
+            <w:tcW w:w="1980" w:type="dxa"/>
+          </w:tcPr>
+          <w:p>
+            <w:pPr>
+              <w:rPr>
                 <w:szCs w:val="21"/>
               </w:rPr>
             </w:pPr>
@@ -1405,12 +1415,11 @@
         </w:tc>
         <w:tc>
           <w:tcPr>
-            <w:tcW w:w="1745" w:type="dxa"/>
-          </w:tcPr>
-          <w:p>
-            <w:pPr>
-              <w:rPr>
-                <w:rFonts w:hint="eastAsia"/>
+            <w:tcW w:w="1843" w:type="dxa"/>
+          </w:tcPr>
+          <w:p>
+            <w:pPr>
+              <w:rPr>
                 <w:szCs w:val="21"/>
               </w:rPr>
             </w:pPr>
@@ -1516,12 +1525,11 @@
         </w:trPr>
         <w:tc>
           <w:tcPr>
-            <w:tcW w:w="2078" w:type="dxa"/>
-          </w:tcPr>
-          <w:p>
-            <w:pPr>
-              <w:rPr>
-                <w:rFonts w:hint="eastAsia"/>
+            <w:tcW w:w="1980" w:type="dxa"/>
+          </w:tcPr>
+          <w:p>
+            <w:pPr>
+              <w:rPr>
                 <w:szCs w:val="21"/>
               </w:rPr>
             </w:pPr>
@@ -1542,12 +1550,11 @@
         </w:tc>
         <w:tc>
           <w:tcPr>
-            <w:tcW w:w="1745" w:type="dxa"/>
-          </w:tcPr>
-          <w:p>
-            <w:pPr>
-              <w:rPr>
-                <w:rFonts w:hint="eastAsia"/>
+            <w:tcW w:w="1843" w:type="dxa"/>
+          </w:tcPr>
+          <w:p>
+            <w:pPr>
+              <w:rPr>
                 <w:szCs w:val="21"/>
               </w:rPr>
             </w:pPr>
@@ -1647,12 +1654,11 @@
         </w:trPr>
         <w:tc>
           <w:tcPr>
-            <w:tcW w:w="2078" w:type="dxa"/>
-          </w:tcPr>
-          <w:p>
-            <w:pPr>
-              <w:rPr>
-                <w:rFonts w:hint="eastAsia"/>
+            <w:tcW w:w="1980" w:type="dxa"/>
+          </w:tcPr>
+          <w:p>
+            <w:pPr>
+              <w:rPr>
                 <w:szCs w:val="21"/>
               </w:rPr>
             </w:pPr>
@@ -1673,12 +1679,11 @@
         </w:tc>
         <w:tc>
           <w:tcPr>
-            <w:tcW w:w="1745" w:type="dxa"/>
-          </w:tcPr>
-          <w:p>
-            <w:pPr>
-              <w:rPr>
-                <w:rFonts w:hint="eastAsia"/>
+            <w:tcW w:w="1843" w:type="dxa"/>
+          </w:tcPr>
+          <w:p>
+            <w:pPr>
+              <w:rPr>
                 <w:szCs w:val="21"/>
               </w:rPr>
             </w:pPr>
@@ -1784,12 +1789,11 @@
         </w:trPr>
         <w:tc>
           <w:tcPr>
-            <w:tcW w:w="2078" w:type="dxa"/>
-          </w:tcPr>
-          <w:p>
-            <w:pPr>
-              <w:rPr>
-                <w:rFonts w:hint="eastAsia"/>
+            <w:tcW w:w="1980" w:type="dxa"/>
+          </w:tcPr>
+          <w:p>
+            <w:pPr>
+              <w:rPr>
                 <w:szCs w:val="21"/>
               </w:rPr>
             </w:pPr>
@@ -1816,7 +1820,7 @@
         </w:tc>
         <w:tc>
           <w:tcPr>
-            <w:tcW w:w="1745" w:type="dxa"/>
+            <w:tcW w:w="1843" w:type="dxa"/>
           </w:tcPr>
           <w:p>
             <w:pPr>
@@ -1920,12 +1924,11 @@
         </w:trPr>
         <w:tc>
           <w:tcPr>
-            <w:tcW w:w="2078" w:type="dxa"/>
-          </w:tcPr>
-          <w:p>
-            <w:pPr>
-              <w:rPr>
-                <w:rFonts w:hint="eastAsia"/>
+            <w:tcW w:w="1980" w:type="dxa"/>
+          </w:tcPr>
+          <w:p>
+            <w:pPr>
+              <w:rPr>
                 <w:szCs w:val="21"/>
               </w:rPr>
             </w:pPr>
@@ -1949,12 +1952,11 @@
         </w:tc>
         <w:tc>
           <w:tcPr>
-            <w:tcW w:w="1745" w:type="dxa"/>
-          </w:tcPr>
-          <w:p>
-            <w:pPr>
-              <w:rPr>
-                <w:rFonts w:hint="eastAsia"/>
+            <w:tcW w:w="1843" w:type="dxa"/>
+          </w:tcPr>
+          <w:p>
+            <w:pPr>
+              <w:rPr>
                 <w:szCs w:val="21"/>
               </w:rPr>
             </w:pPr>
@@ -2008,6 +2010,13 @@
                 <w:szCs w:val="21"/>
               </w:rPr>
             </w:pPr>
+            <w:r>
+              <w:rPr>
+                <w:rFonts w:hint="eastAsia"/>
+                <w:szCs w:val="21"/>
+              </w:rPr>
+              <w:t>Y</w:t>
+            </w:r>
           </w:p>
         </w:tc>
         <w:tc>
@@ -2053,12 +2062,11 @@
         </w:trPr>
         <w:tc>
           <w:tcPr>
-            <w:tcW w:w="2078" w:type="dxa"/>
-          </w:tcPr>
-          <w:p>
-            <w:pPr>
-              <w:rPr>
-                <w:rFonts w:hint="eastAsia"/>
+            <w:tcW w:w="1980" w:type="dxa"/>
+          </w:tcPr>
+          <w:p>
+            <w:pPr>
+              <w:rPr>
                 <w:szCs w:val="21"/>
               </w:rPr>
             </w:pPr>
@@ -2088,12 +2096,11 @@
         </w:tc>
         <w:tc>
           <w:tcPr>
-            <w:tcW w:w="1745" w:type="dxa"/>
-          </w:tcPr>
-          <w:p>
-            <w:pPr>
-              <w:rPr>
-                <w:rFonts w:hint="eastAsia"/>
+            <w:tcW w:w="1843" w:type="dxa"/>
+          </w:tcPr>
+          <w:p>
+            <w:pPr>
+              <w:rPr>
                 <w:szCs w:val="21"/>
               </w:rPr>
             </w:pPr>
@@ -2147,6 +2154,13 @@
                 <w:szCs w:val="21"/>
               </w:rPr>
             </w:pPr>
+            <w:r>
+              <w:rPr>
+                <w:rFonts w:hint="eastAsia"/>
+                <w:szCs w:val="21"/>
+              </w:rPr>
+              <w:t>Y</w:t>
+            </w:r>
           </w:p>
         </w:tc>
         <w:tc>
@@ -2192,12 +2206,11 @@
         </w:trPr>
         <w:tc>
           <w:tcPr>
-            <w:tcW w:w="2078" w:type="dxa"/>
-          </w:tcPr>
-          <w:p>
-            <w:pPr>
-              <w:rPr>
-                <w:rFonts w:hint="eastAsia"/>
+            <w:tcW w:w="1980" w:type="dxa"/>
+          </w:tcPr>
+          <w:p>
+            <w:pPr>
+              <w:rPr>
                 <w:szCs w:val="21"/>
               </w:rPr>
             </w:pPr>
@@ -2227,7 +2240,7 @@
         </w:tc>
         <w:tc>
           <w:tcPr>
-            <w:tcW w:w="1745" w:type="dxa"/>
+            <w:tcW w:w="1843" w:type="dxa"/>
           </w:tcPr>
           <w:p>
             <w:pPr>
@@ -2285,6 +2298,13 @@
                 <w:szCs w:val="21"/>
               </w:rPr>
             </w:pPr>
+            <w:r>
+              <w:rPr>
+                <w:rFonts w:hint="eastAsia"/>
+                <w:szCs w:val="21"/>
+              </w:rPr>
+              <w:t>Y</w:t>
+            </w:r>
           </w:p>
         </w:tc>
         <w:tc>
@@ -2330,12 +2350,11 @@
         </w:trPr>
         <w:tc>
           <w:tcPr>
-            <w:tcW w:w="2078" w:type="dxa"/>
-          </w:tcPr>
-          <w:p>
-            <w:pPr>
-              <w:rPr>
-                <w:rFonts w:hint="eastAsia"/>
+            <w:tcW w:w="1980" w:type="dxa"/>
+          </w:tcPr>
+          <w:p>
+            <w:pPr>
+              <w:rPr>
                 <w:szCs w:val="21"/>
               </w:rPr>
             </w:pPr>
@@ -2359,12 +2378,11 @@
         </w:tc>
         <w:tc>
           <w:tcPr>
-            <w:tcW w:w="1745" w:type="dxa"/>
-          </w:tcPr>
-          <w:p>
-            <w:pPr>
-              <w:rPr>
-                <w:rFonts w:hint="eastAsia"/>
+            <w:tcW w:w="1843" w:type="dxa"/>
+          </w:tcPr>
+          <w:p>
+            <w:pPr>
+              <w:rPr>
                 <w:szCs w:val="21"/>
               </w:rPr>
             </w:pPr>
@@ -2418,6 +2436,13 @@
                 <w:szCs w:val="21"/>
               </w:rPr>
             </w:pPr>
+            <w:r>
+              <w:rPr>
+                <w:rFonts w:hint="eastAsia"/>
+                <w:szCs w:val="21"/>
+              </w:rPr>
+              <w:t>Y</w:t>
+            </w:r>
           </w:p>
         </w:tc>
         <w:tc>
@@ -2463,12 +2488,11 @@
         </w:trPr>
         <w:tc>
           <w:tcPr>
-            <w:tcW w:w="2078" w:type="dxa"/>
-          </w:tcPr>
-          <w:p>
-            <w:pPr>
-              <w:rPr>
-                <w:rFonts w:hint="eastAsia"/>
+            <w:tcW w:w="1980" w:type="dxa"/>
+          </w:tcPr>
+          <w:p>
+            <w:pPr>
+              <w:rPr>
                 <w:szCs w:val="21"/>
               </w:rPr>
             </w:pPr>
@@ -2498,12 +2522,11 @@
         </w:tc>
         <w:tc>
           <w:tcPr>
-            <w:tcW w:w="1745" w:type="dxa"/>
-          </w:tcPr>
-          <w:p>
-            <w:pPr>
-              <w:rPr>
-                <w:rFonts w:hint="eastAsia"/>
+            <w:tcW w:w="1843" w:type="dxa"/>
+          </w:tcPr>
+          <w:p>
+            <w:pPr>
+              <w:rPr>
                 <w:szCs w:val="21"/>
               </w:rPr>
             </w:pPr>
@@ -2551,6 +2574,13 @@
                 <w:szCs w:val="21"/>
               </w:rPr>
             </w:pPr>
+            <w:r>
+              <w:rPr>
+                <w:rFonts w:hint="eastAsia"/>
+                <w:szCs w:val="21"/>
+              </w:rPr>
+              <w:t>Y</w:t>
+            </w:r>
           </w:p>
         </w:tc>
         <w:tc>
@@ -2596,12 +2626,11 @@
         </w:trPr>
         <w:tc>
           <w:tcPr>
-            <w:tcW w:w="2078" w:type="dxa"/>
-          </w:tcPr>
-          <w:p>
-            <w:pPr>
-              <w:rPr>
-                <w:rFonts w:hint="eastAsia"/>
+            <w:tcW w:w="1980" w:type="dxa"/>
+          </w:tcPr>
+          <w:p>
+            <w:pPr>
+              <w:rPr>
                 <w:szCs w:val="21"/>
               </w:rPr>
             </w:pPr>
@@ -2628,12 +2657,11 @@
         </w:tc>
         <w:tc>
           <w:tcPr>
-            <w:tcW w:w="1745" w:type="dxa"/>
-          </w:tcPr>
-          <w:p>
-            <w:pPr>
-              <w:rPr>
-                <w:rFonts w:hint="eastAsia"/>
+            <w:tcW w:w="1843" w:type="dxa"/>
+          </w:tcPr>
+          <w:p>
+            <w:pPr>
+              <w:rPr>
                 <w:szCs w:val="21"/>
               </w:rPr>
             </w:pPr>
@@ -2695,6 +2723,13 @@
                 <w:szCs w:val="21"/>
               </w:rPr>
             </w:pPr>
+            <w:r>
+              <w:rPr>
+                <w:rFonts w:hint="eastAsia"/>
+                <w:szCs w:val="21"/>
+              </w:rPr>
+              <w:t>Y</w:t>
+            </w:r>
           </w:p>
         </w:tc>
         <w:tc>
@@ -2740,12 +2775,11 @@
         </w:trPr>
         <w:tc>
           <w:tcPr>
-            <w:tcW w:w="2078" w:type="dxa"/>
-          </w:tcPr>
-          <w:p>
-            <w:pPr>
-              <w:rPr>
-                <w:rFonts w:hint="eastAsia"/>
+            <w:tcW w:w="1980" w:type="dxa"/>
+          </w:tcPr>
+          <w:p>
+            <w:pPr>
+              <w:rPr>
                 <w:szCs w:val="21"/>
               </w:rPr>
             </w:pPr>
@@ -2769,12 +2803,11 @@
         </w:tc>
         <w:tc>
           <w:tcPr>
-            <w:tcW w:w="1745" w:type="dxa"/>
-          </w:tcPr>
-          <w:p>
-            <w:pPr>
-              <w:rPr>
-                <w:rFonts w:hint="eastAsia"/>
+            <w:tcW w:w="1843" w:type="dxa"/>
+          </w:tcPr>
+          <w:p>
+            <w:pPr>
+              <w:rPr>
                 <w:szCs w:val="21"/>
               </w:rPr>
             </w:pPr>
@@ -2835,6 +2868,13 @@
                 <w:szCs w:val="21"/>
               </w:rPr>
             </w:pPr>
+            <w:r>
+              <w:rPr>
+                <w:rFonts w:hint="eastAsia"/>
+                <w:szCs w:val="21"/>
+              </w:rPr>
+              <w:t>Y</w:t>
+            </w:r>
           </w:p>
         </w:tc>
         <w:tc>
@@ -2880,12 +2920,11 @@
         </w:trPr>
         <w:tc>
           <w:tcPr>
-            <w:tcW w:w="2078" w:type="dxa"/>
-          </w:tcPr>
-          <w:p>
-            <w:pPr>
-              <w:rPr>
-                <w:rFonts w:hint="eastAsia"/>
+            <w:tcW w:w="1980" w:type="dxa"/>
+          </w:tcPr>
+          <w:p>
+            <w:pPr>
+              <w:rPr>
                 <w:szCs w:val="21"/>
               </w:rPr>
             </w:pPr>
@@ -2915,12 +2954,11 @@
         </w:tc>
         <w:tc>
           <w:tcPr>
-            <w:tcW w:w="1745" w:type="dxa"/>
-          </w:tcPr>
-          <w:p>
-            <w:pPr>
-              <w:rPr>
-                <w:rFonts w:hint="eastAsia"/>
+            <w:tcW w:w="1843" w:type="dxa"/>
+          </w:tcPr>
+          <w:p>
+            <w:pPr>
+              <w:rPr>
                 <w:szCs w:val="21"/>
               </w:rPr>
             </w:pPr>
@@ -2974,6 +3012,13 @@
                 <w:szCs w:val="21"/>
               </w:rPr>
             </w:pPr>
+            <w:r>
+              <w:rPr>
+                <w:rFonts w:hint="eastAsia"/>
+                <w:szCs w:val="21"/>
+              </w:rPr>
+              <w:t>Y</w:t>
+            </w:r>
           </w:p>
         </w:tc>
         <w:tc>
@@ -3019,12 +3064,11 @@
         </w:trPr>
         <w:tc>
           <w:tcPr>
-            <w:tcW w:w="2078" w:type="dxa"/>
-          </w:tcPr>
-          <w:p>
-            <w:pPr>
-              <w:rPr>
-                <w:rFonts w:hint="eastAsia"/>
+            <w:tcW w:w="1980" w:type="dxa"/>
+          </w:tcPr>
+          <w:p>
+            <w:pPr>
+              <w:rPr>
                 <w:szCs w:val="21"/>
               </w:rPr>
             </w:pPr>
@@ -3045,12 +3089,11 @@
         </w:tc>
         <w:tc>
           <w:tcPr>
-            <w:tcW w:w="1745" w:type="dxa"/>
-          </w:tcPr>
-          <w:p>
-            <w:pPr>
-              <w:rPr>
-                <w:rFonts w:hint="eastAsia"/>
+            <w:tcW w:w="1843" w:type="dxa"/>
+          </w:tcPr>
+          <w:p>
+            <w:pPr>
+              <w:rPr>
                 <w:szCs w:val="21"/>
               </w:rPr>
             </w:pPr>
@@ -3104,6 +3147,13 @@
                 <w:szCs w:val="21"/>
               </w:rPr>
             </w:pPr>
+            <w:r>
+              <w:rPr>
+                <w:rFonts w:hint="eastAsia"/>
+                <w:szCs w:val="21"/>
+              </w:rPr>
+              <w:t>Y</w:t>
+            </w:r>
           </w:p>
         </w:tc>
         <w:tc>
@@ -3149,12 +3199,11 @@
         </w:trPr>
         <w:tc>
           <w:tcPr>
-            <w:tcW w:w="2078" w:type="dxa"/>
-          </w:tcPr>
-          <w:p>
-            <w:pPr>
-              <w:rPr>
-                <w:rFonts w:hint="eastAsia"/>
+            <w:tcW w:w="1980" w:type="dxa"/>
+          </w:tcPr>
+          <w:p>
+            <w:pPr>
+              <w:rPr>
                 <w:szCs w:val="21"/>
               </w:rPr>
             </w:pPr>
@@ -3181,12 +3230,11 @@
         </w:tc>
         <w:tc>
           <w:tcPr>
-            <w:tcW w:w="1745" w:type="dxa"/>
-          </w:tcPr>
-          <w:p>
-            <w:pPr>
-              <w:rPr>
-                <w:rFonts w:hint="eastAsia"/>
+            <w:tcW w:w="1843" w:type="dxa"/>
+          </w:tcPr>
+          <w:p>
+            <w:pPr>
+              <w:rPr>
                 <w:szCs w:val="21"/>
               </w:rPr>
             </w:pPr>
@@ -3240,6 +3288,13 @@
                 <w:szCs w:val="21"/>
               </w:rPr>
             </w:pPr>
+            <w:r>
+              <w:rPr>
+                <w:rFonts w:hint="eastAsia"/>
+                <w:szCs w:val="21"/>
+              </w:rPr>
+              <w:t>Y</w:t>
+            </w:r>
           </w:p>
         </w:tc>
         <w:tc>
@@ -3285,12 +3340,11 @@
         </w:trPr>
         <w:tc>
           <w:tcPr>
-            <w:tcW w:w="2078" w:type="dxa"/>
-          </w:tcPr>
-          <w:p>
-            <w:pPr>
-              <w:rPr>
-                <w:rFonts w:hint="eastAsia"/>
+            <w:tcW w:w="1980" w:type="dxa"/>
+          </w:tcPr>
+          <w:p>
+            <w:pPr>
+              <w:rPr>
                 <w:szCs w:val="21"/>
               </w:rPr>
             </w:pPr>
@@ -3311,12 +3365,11 @@
         </w:tc>
         <w:tc>
           <w:tcPr>
-            <w:tcW w:w="1745" w:type="dxa"/>
-          </w:tcPr>
-          <w:p>
-            <w:pPr>
-              <w:rPr>
-                <w:rFonts w:hint="eastAsia"/>
+            <w:tcW w:w="1843" w:type="dxa"/>
+          </w:tcPr>
+          <w:p>
+            <w:pPr>
+              <w:rPr>
                 <w:szCs w:val="21"/>
               </w:rPr>
             </w:pPr>
@@ -3370,6 +3423,13 @@
                 <w:szCs w:val="21"/>
               </w:rPr>
             </w:pPr>
+            <w:r>
+              <w:rPr>
+                <w:rFonts w:hint="eastAsia"/>
+                <w:szCs w:val="21"/>
+              </w:rPr>
+              <w:t>Y</w:t>
+            </w:r>
           </w:p>
         </w:tc>
         <w:tc>
@@ -3415,12 +3475,11 @@
         </w:trPr>
         <w:tc>
           <w:tcPr>
-            <w:tcW w:w="2078" w:type="dxa"/>
-          </w:tcPr>
-          <w:p>
-            <w:pPr>
-              <w:rPr>
-                <w:rFonts w:hint="eastAsia"/>
+            <w:tcW w:w="1980" w:type="dxa"/>
+          </w:tcPr>
+          <w:p>
+            <w:pPr>
+              <w:rPr>
                 <w:szCs w:val="21"/>
               </w:rPr>
             </w:pPr>
@@ -3447,12 +3506,11 @@
         </w:tc>
         <w:tc>
           <w:tcPr>
-            <w:tcW w:w="1745" w:type="dxa"/>
-          </w:tcPr>
-          <w:p>
-            <w:pPr>
-              <w:rPr>
-                <w:rFonts w:hint="eastAsia"/>
+            <w:tcW w:w="1843" w:type="dxa"/>
+          </w:tcPr>
+          <w:p>
+            <w:pPr>
+              <w:rPr>
                 <w:szCs w:val="21"/>
               </w:rPr>
             </w:pPr>
@@ -3506,6 +3564,13 @@
                 <w:szCs w:val="21"/>
               </w:rPr>
             </w:pPr>
+            <w:r>
+              <w:rPr>
+                <w:rFonts w:hint="eastAsia"/>
+                <w:szCs w:val="21"/>
+              </w:rPr>
+              <w:t>Y</w:t>
+            </w:r>
           </w:p>
         </w:tc>
         <w:tc>
@@ -3551,12 +3616,11 @@
         </w:trPr>
         <w:tc>
           <w:tcPr>
-            <w:tcW w:w="2078" w:type="dxa"/>
-          </w:tcPr>
-          <w:p>
-            <w:pPr>
-              <w:rPr>
-                <w:rFonts w:hint="eastAsia"/>
+            <w:tcW w:w="1980" w:type="dxa"/>
+          </w:tcPr>
+          <w:p>
+            <w:pPr>
+              <w:rPr>
                 <w:szCs w:val="21"/>
               </w:rPr>
             </w:pPr>
@@ -3577,12 +3641,11 @@
         </w:tc>
         <w:tc>
           <w:tcPr>
-            <w:tcW w:w="1745" w:type="dxa"/>
-          </w:tcPr>
-          <w:p>
-            <w:pPr>
-              <w:rPr>
-                <w:rFonts w:hint="eastAsia"/>
+            <w:tcW w:w="1843" w:type="dxa"/>
+          </w:tcPr>
+          <w:p>
+            <w:pPr>
+              <w:rPr>
                 <w:szCs w:val="21"/>
               </w:rPr>
             </w:pPr>
@@ -3636,6 +3699,13 @@
                 <w:szCs w:val="21"/>
               </w:rPr>
             </w:pPr>
+            <w:r>
+              <w:rPr>
+                <w:rFonts w:hint="eastAsia"/>
+                <w:szCs w:val="21"/>
+              </w:rPr>
+              <w:t>Y</w:t>
+            </w:r>
           </w:p>
         </w:tc>
         <w:tc>
@@ -3681,12 +3751,11 @@
         </w:trPr>
         <w:tc>
           <w:tcPr>
-            <w:tcW w:w="2078" w:type="dxa"/>
-          </w:tcPr>
-          <w:p>
-            <w:pPr>
-              <w:rPr>
-                <w:rFonts w:hint="eastAsia"/>
+            <w:tcW w:w="1980" w:type="dxa"/>
+          </w:tcPr>
+          <w:p>
+            <w:pPr>
+              <w:rPr>
                 <w:szCs w:val="21"/>
               </w:rPr>
             </w:pPr>
@@ -3707,12 +3776,11 @@
         </w:tc>
         <w:tc>
           <w:tcPr>
-            <w:tcW w:w="1745" w:type="dxa"/>
-          </w:tcPr>
-          <w:p>
-            <w:pPr>
-              <w:rPr>
-                <w:rFonts w:hint="eastAsia"/>
+            <w:tcW w:w="1843" w:type="dxa"/>
+          </w:tcPr>
+          <w:p>
+            <w:pPr>
+              <w:rPr>
                 <w:szCs w:val="21"/>
               </w:rPr>
             </w:pPr>
@@ -3766,6 +3834,13 @@
                 <w:szCs w:val="21"/>
               </w:rPr>
             </w:pPr>
+            <w:r>
+              <w:rPr>
+                <w:rFonts w:hint="eastAsia"/>
+                <w:szCs w:val="21"/>
+              </w:rPr>
+              <w:t>Y</w:t>
+            </w:r>
           </w:p>
         </w:tc>
         <w:tc>
@@ -3811,7 +3886,7 @@
         </w:trPr>
         <w:tc>
           <w:tcPr>
-            <w:tcW w:w="2078" w:type="dxa"/>
+            <w:tcW w:w="1980" w:type="dxa"/>
           </w:tcPr>
           <w:p>
             <w:pPr>
@@ -3830,18 +3905,29 @@
               <w:rPr>
                 <w:szCs w:val="21"/>
               </w:rPr>
-              <w:t>YLBX_MONEY</w:t>
-            </w:r>
-          </w:p>
-        </w:tc>
-        <w:tc>
-          <w:tcPr>
-            <w:tcW w:w="1745" w:type="dxa"/>
-          </w:tcPr>
-          <w:p>
-            <w:pPr>
-              <w:rPr>
-                <w:rFonts w:hint="eastAsia"/>
+              <w:t>Y</w:t>
+            </w:r>
+            <w:r>
+              <w:rPr>
+                <w:szCs w:val="21"/>
+              </w:rPr>
+              <w:t>A</w:t>
+            </w:r>
+            <w:r>
+              <w:rPr>
+                <w:szCs w:val="21"/>
+              </w:rPr>
+              <w:t>LBX_MONEY</w:t>
+            </w:r>
+          </w:p>
+        </w:tc>
+        <w:tc>
+          <w:tcPr>
+            <w:tcW w:w="1843" w:type="dxa"/>
+          </w:tcPr>
+          <w:p>
+            <w:pPr>
+              <w:rPr>
                 <w:szCs w:val="21"/>
               </w:rPr>
             </w:pPr>
@@ -3895,6 +3981,13 @@
                 <w:szCs w:val="21"/>
               </w:rPr>
             </w:pPr>
+            <w:r>
+              <w:rPr>
+                <w:rFonts w:hint="eastAsia"/>
+                <w:szCs w:val="21"/>
+              </w:rPr>
+              <w:t>Y</w:t>
+            </w:r>
           </w:p>
         </w:tc>
         <w:tc>
@@ -3940,7 +4033,7 @@
         </w:trPr>
         <w:tc>
           <w:tcPr>
-            <w:tcW w:w="2078" w:type="dxa"/>
+            <w:tcW w:w="1980" w:type="dxa"/>
           </w:tcPr>
           <w:p>
             <w:pPr>
@@ -3959,18 +4052,29 @@
               <w:rPr>
                 <w:szCs w:val="21"/>
               </w:rPr>
-              <w:t>YLBX_MONEY</w:t>
-            </w:r>
-          </w:p>
-        </w:tc>
-        <w:tc>
-          <w:tcPr>
-            <w:tcW w:w="1745" w:type="dxa"/>
-          </w:tcPr>
-          <w:p>
-            <w:pPr>
-              <w:rPr>
-                <w:rFonts w:hint="eastAsia"/>
+              <w:t>Y</w:t>
+            </w:r>
+            <w:r>
+              <w:rPr>
+                <w:szCs w:val="21"/>
+              </w:rPr>
+              <w:t>I</w:t>
+            </w:r>
+            <w:r>
+              <w:rPr>
+                <w:szCs w:val="21"/>
+              </w:rPr>
+              <w:t>LBX_MONEY</w:t>
+            </w:r>
+          </w:p>
+        </w:tc>
+        <w:tc>
+          <w:tcPr>
+            <w:tcW w:w="1843" w:type="dxa"/>
+          </w:tcPr>
+          <w:p>
+            <w:pPr>
+              <w:rPr>
                 <w:szCs w:val="21"/>
               </w:rPr>
             </w:pPr>
@@ -4024,6 +4128,13 @@
                 <w:szCs w:val="21"/>
               </w:rPr>
             </w:pPr>
+            <w:r>
+              <w:rPr>
+                <w:rFonts w:hint="eastAsia"/>
+                <w:szCs w:val="21"/>
+              </w:rPr>
+              <w:t>Y</w:t>
+            </w:r>
           </w:p>
         </w:tc>
         <w:tc>
@@ -4069,7 +4180,7 @@
         </w:trPr>
         <w:tc>
           <w:tcPr>
-            <w:tcW w:w="2078" w:type="dxa"/>
+            <w:tcW w:w="1980" w:type="dxa"/>
           </w:tcPr>
           <w:p>
             <w:pPr>
@@ -4094,12 +4205,11 @@
         </w:tc>
         <w:tc>
           <w:tcPr>
-            <w:tcW w:w="1745" w:type="dxa"/>
-          </w:tcPr>
-          <w:p>
-            <w:pPr>
-              <w:rPr>
-                <w:rFonts w:hint="eastAsia"/>
+            <w:tcW w:w="1843" w:type="dxa"/>
+          </w:tcPr>
+          <w:p>
+            <w:pPr>
+              <w:rPr>
                 <w:szCs w:val="21"/>
               </w:rPr>
             </w:pPr>
@@ -4153,6 +4263,13 @@
                 <w:szCs w:val="21"/>
               </w:rPr>
             </w:pPr>
+            <w:r>
+              <w:rPr>
+                <w:rFonts w:hint="eastAsia"/>
+                <w:szCs w:val="21"/>
+              </w:rPr>
+              <w:t>Y</w:t>
+            </w:r>
           </w:p>
         </w:tc>
         <w:tc>
@@ -4198,7 +4315,7 @@
         </w:trPr>
         <w:tc>
           <w:tcPr>
-            <w:tcW w:w="2078" w:type="dxa"/>
+            <w:tcW w:w="1980" w:type="dxa"/>
           </w:tcPr>
           <w:p>
             <w:pPr>
@@ -4223,12 +4340,11 @@
         </w:tc>
         <w:tc>
           <w:tcPr>
-            <w:tcW w:w="1745" w:type="dxa"/>
-          </w:tcPr>
-          <w:p>
-            <w:pPr>
-              <w:rPr>
-                <w:rFonts w:hint="eastAsia"/>
+            <w:tcW w:w="1843" w:type="dxa"/>
+          </w:tcPr>
+          <w:p>
+            <w:pPr>
+              <w:rPr>
                 <w:szCs w:val="21"/>
               </w:rPr>
             </w:pPr>
@@ -4282,6 +4398,13 @@
                 <w:szCs w:val="21"/>
               </w:rPr>
             </w:pPr>
+            <w:r>
+              <w:rPr>
+                <w:rFonts w:hint="eastAsia"/>
+                <w:szCs w:val="21"/>
+              </w:rPr>
+              <w:t>Y</w:t>
+            </w:r>
           </w:p>
         </w:tc>
         <w:tc>
@@ -4327,7 +4450,7 @@
         </w:trPr>
         <w:tc>
           <w:tcPr>
-            <w:tcW w:w="2078" w:type="dxa"/>
+            <w:tcW w:w="1980" w:type="dxa"/>
           </w:tcPr>
           <w:p>
             <w:pPr>
@@ -4352,12 +4475,11 @@
         </w:tc>
         <w:tc>
           <w:tcPr>
-            <w:tcW w:w="1745" w:type="dxa"/>
-          </w:tcPr>
-          <w:p>
-            <w:pPr>
-              <w:rPr>
-                <w:rFonts w:hint="eastAsia"/>
+            <w:tcW w:w="1843" w:type="dxa"/>
+          </w:tcPr>
+          <w:p>
+            <w:pPr>
+              <w:rPr>
                 <w:szCs w:val="21"/>
               </w:rPr>
             </w:pPr>
@@ -4411,6 +4533,13 @@
                 <w:szCs w:val="21"/>
               </w:rPr>
             </w:pPr>
+            <w:r>
+              <w:rPr>
+                <w:rFonts w:hint="eastAsia"/>
+                <w:szCs w:val="21"/>
+              </w:rPr>
+              <w:t>Y</w:t>
+            </w:r>
           </w:p>
         </w:tc>
         <w:tc>
@@ -4456,45 +4585,39 @@
         </w:trPr>
         <w:tc>
           <w:tcPr>
-            <w:tcW w:w="2078" w:type="dxa"/>
-          </w:tcPr>
-          <w:p>
-            <w:pPr>
-              <w:rPr>
-                <w:szCs w:val="21"/>
-              </w:rPr>
-            </w:pPr>
-            <w:r>
-              <w:rPr>
-                <w:szCs w:val="21"/>
-              </w:rPr>
-              <w:t>M</w:t>
-            </w:r>
-            <w:r>
-              <w:rPr>
-                <w:rFonts w:hint="eastAsia"/>
-                <w:szCs w:val="21"/>
-              </w:rPr>
-              <w:t>ONTH</w:t>
-            </w:r>
-          </w:p>
-        </w:tc>
-        <w:tc>
-          <w:tcPr>
-            <w:tcW w:w="1745" w:type="dxa"/>
-          </w:tcPr>
-          <w:p>
-            <w:pPr>
-              <w:rPr>
-                <w:szCs w:val="21"/>
-              </w:rPr>
-            </w:pPr>
-            <w:r>
-              <w:rPr>
-                <w:rFonts w:hint="eastAsia"/>
-                <w:szCs w:val="21"/>
-              </w:rPr>
-              <w:t>月份</w:t>
+            <w:tcW w:w="1980" w:type="dxa"/>
+          </w:tcPr>
+          <w:p>
+            <w:pPr>
+              <w:rPr>
+                <w:szCs w:val="21"/>
+              </w:rPr>
+            </w:pPr>
+            <w:r>
+              <w:rPr>
+                <w:rFonts w:hint="eastAsia"/>
+                <w:szCs w:val="21"/>
+              </w:rPr>
+              <w:t>YEAR</w:t>
+            </w:r>
+          </w:p>
+        </w:tc>
+        <w:tc>
+          <w:tcPr>
+            <w:tcW w:w="1843" w:type="dxa"/>
+          </w:tcPr>
+          <w:p>
+            <w:pPr>
+              <w:rPr>
+                <w:szCs w:val="21"/>
+              </w:rPr>
+            </w:pPr>
+            <w:r>
+              <w:rPr>
+                <w:rFonts w:hint="eastAsia"/>
+                <w:szCs w:val="21"/>
+              </w:rPr>
+              <w:t>年份</w:t>
             </w:r>
           </w:p>
         </w:tc>
@@ -4533,6 +4656,13 @@
                 <w:szCs w:val="21"/>
               </w:rPr>
             </w:pPr>
+            <w:r>
+              <w:rPr>
+                <w:rFonts w:hint="eastAsia"/>
+                <w:szCs w:val="21"/>
+              </w:rPr>
+              <w:t>Y</w:t>
+            </w:r>
           </w:p>
         </w:tc>
         <w:tc>
@@ -4578,39 +4708,45 @@
         </w:trPr>
         <w:tc>
           <w:tcPr>
-            <w:tcW w:w="2078" w:type="dxa"/>
-          </w:tcPr>
-          <w:p>
-            <w:pPr>
-              <w:rPr>
-                <w:szCs w:val="21"/>
-              </w:rPr>
-            </w:pPr>
-            <w:r>
-              <w:rPr>
-                <w:rFonts w:hint="eastAsia"/>
-                <w:szCs w:val="21"/>
-              </w:rPr>
-              <w:t>YEAR</w:t>
-            </w:r>
-          </w:p>
-        </w:tc>
-        <w:tc>
-          <w:tcPr>
-            <w:tcW w:w="1745" w:type="dxa"/>
-          </w:tcPr>
-          <w:p>
-            <w:pPr>
-              <w:rPr>
-                <w:szCs w:val="21"/>
-              </w:rPr>
-            </w:pPr>
-            <w:r>
-              <w:rPr>
-                <w:rFonts w:hint="eastAsia"/>
-                <w:szCs w:val="21"/>
-              </w:rPr>
-              <w:t>年份</w:t>
+            <w:tcW w:w="1980" w:type="dxa"/>
+          </w:tcPr>
+          <w:p>
+            <w:pPr>
+              <w:rPr>
+                <w:szCs w:val="21"/>
+              </w:rPr>
+            </w:pPr>
+            <w:r>
+              <w:rPr>
+                <w:szCs w:val="21"/>
+              </w:rPr>
+              <w:t>M</w:t>
+            </w:r>
+            <w:r>
+              <w:rPr>
+                <w:rFonts w:hint="eastAsia"/>
+                <w:szCs w:val="21"/>
+              </w:rPr>
+              <w:t>ONTH</w:t>
+            </w:r>
+          </w:p>
+        </w:tc>
+        <w:tc>
+          <w:tcPr>
+            <w:tcW w:w="1843" w:type="dxa"/>
+          </w:tcPr>
+          <w:p>
+            <w:pPr>
+              <w:rPr>
+                <w:szCs w:val="21"/>
+              </w:rPr>
+            </w:pPr>
+            <w:r>
+              <w:rPr>
+                <w:rFonts w:hint="eastAsia"/>
+                <w:szCs w:val="21"/>
+              </w:rPr>
+              <w:t>月份</w:t>
             </w:r>
           </w:p>
         </w:tc>
@@ -4649,6 +4785,13 @@
                 <w:szCs w:val="21"/>
               </w:rPr>
             </w:pPr>
+            <w:r>
+              <w:rPr>
+                <w:rFonts w:hint="eastAsia"/>
+                <w:szCs w:val="21"/>
+              </w:rPr>
+              <w:t>Y</w:t>
+            </w:r>
           </w:p>
         </w:tc>
         <w:tc>
@@ -4694,52 +4837,45 @@
         </w:trPr>
         <w:tc>
           <w:tcPr>
-            <w:tcW w:w="2078" w:type="dxa"/>
-          </w:tcPr>
-          <w:p>
-            <w:pPr>
-              <w:rPr>
-                <w:szCs w:val="21"/>
-              </w:rPr>
-            </w:pPr>
-            <w:r>
-              <w:rPr>
-                <w:rFonts w:hint="eastAsia"/>
-                <w:szCs w:val="21"/>
-              </w:rPr>
-              <w:t>S</w:t>
-            </w:r>
-            <w:r>
-              <w:rPr>
-                <w:szCs w:val="21"/>
-              </w:rPr>
-              <w:t>FJS_TAX</w:t>
-            </w:r>
-          </w:p>
-        </w:tc>
-        <w:tc>
-          <w:tcPr>
-            <w:tcW w:w="1745" w:type="dxa"/>
-          </w:tcPr>
-          <w:p>
-            <w:pPr>
-              <w:rPr>
-                <w:rFonts w:hint="eastAsia"/>
-                <w:szCs w:val="21"/>
-              </w:rPr>
-            </w:pPr>
-            <w:r>
-              <w:rPr>
-                <w:rFonts w:hint="eastAsia"/>
-                <w:szCs w:val="21"/>
-              </w:rPr>
-              <w:t>是否</w:t>
-            </w:r>
-            <w:r>
-              <w:rPr>
-                <w:szCs w:val="21"/>
-              </w:rPr>
-              <w:t>计税</w:t>
+            <w:tcW w:w="1980" w:type="dxa"/>
+          </w:tcPr>
+          <w:p>
+            <w:pPr>
+              <w:rPr>
+                <w:szCs w:val="21"/>
+              </w:rPr>
+            </w:pPr>
+            <w:r>
+              <w:rPr>
+                <w:szCs w:val="21"/>
+              </w:rPr>
+              <w:t>DATE_SALARY</w:t>
+            </w:r>
+          </w:p>
+        </w:tc>
+        <w:tc>
+          <w:tcPr>
+            <w:tcW w:w="1843" w:type="dxa"/>
+          </w:tcPr>
+          <w:p>
+            <w:pPr>
+              <w:rPr>
+                <w:rFonts w:hint="eastAsia"/>
+                <w:szCs w:val="21"/>
+              </w:rPr>
+            </w:pPr>
+            <w:r>
+              <w:rPr>
+                <w:rFonts w:hint="eastAsia"/>
+                <w:szCs w:val="21"/>
+              </w:rPr>
+              <w:t>工资</w:t>
+            </w:r>
+            <w:r>
+              <w:rPr>
+                <w:szCs w:val="21"/>
+              </w:rPr>
+              <w:t>所属日期</w:t>
             </w:r>
           </w:p>
         </w:tc>
@@ -4757,14 +4893,14 @@
               <w:rPr>
                 <w:szCs w:val="21"/>
               </w:rPr>
-              <w:t>V</w:t>
-            </w:r>
-            <w:r>
-              <w:rPr>
-                <w:rFonts w:hint="eastAsia"/>
-                <w:szCs w:val="21"/>
-              </w:rPr>
-              <w:t>archar</w:t>
+              <w:t>D</w:t>
+            </w:r>
+            <w:r>
+              <w:rPr>
+                <w:rFonts w:hint="eastAsia"/>
+                <w:szCs w:val="21"/>
+              </w:rPr>
+              <w:t>atetime</w:t>
             </w:r>
           </w:p>
         </w:tc>
@@ -4778,6 +4914,13 @@
                 <w:szCs w:val="21"/>
               </w:rPr>
             </w:pPr>
+            <w:r>
+              <w:rPr>
+                <w:rFonts w:hint="eastAsia"/>
+                <w:szCs w:val="21"/>
+              </w:rPr>
+              <w:t>Y</w:t>
+            </w:r>
           </w:p>
         </w:tc>
         <w:tc>
@@ -4823,45 +4966,51 @@
         </w:trPr>
         <w:tc>
           <w:tcPr>
-            <w:tcW w:w="2078" w:type="dxa"/>
-          </w:tcPr>
-          <w:p>
-            <w:pPr>
-              <w:rPr>
-                <w:szCs w:val="21"/>
-              </w:rPr>
-            </w:pPr>
-            <w:r>
-              <w:rPr>
-                <w:rFonts w:hint="eastAsia"/>
-                <w:szCs w:val="21"/>
-              </w:rPr>
-              <w:t>CREATOR</w:t>
-            </w:r>
-          </w:p>
-        </w:tc>
-        <w:tc>
-          <w:tcPr>
-            <w:tcW w:w="1745" w:type="dxa"/>
-          </w:tcPr>
-          <w:p>
-            <w:pPr>
-              <w:rPr>
-                <w:szCs w:val="21"/>
-              </w:rPr>
-            </w:pPr>
-            <w:r>
-              <w:rPr>
-                <w:rFonts w:hint="eastAsia"/>
-                <w:szCs w:val="21"/>
-              </w:rPr>
-              <w:t>录入</w:t>
-            </w:r>
-            <w:r>
-              <w:rPr>
-                <w:szCs w:val="21"/>
-              </w:rPr>
-              <w:t>人</w:t>
+            <w:tcW w:w="1980" w:type="dxa"/>
+          </w:tcPr>
+          <w:p>
+            <w:pPr>
+              <w:rPr>
+                <w:szCs w:val="21"/>
+              </w:rPr>
+            </w:pPr>
+            <w:r>
+              <w:rPr>
+                <w:rFonts w:hint="eastAsia"/>
+                <w:szCs w:val="21"/>
+              </w:rPr>
+              <w:t>S</w:t>
+            </w:r>
+            <w:r>
+              <w:rPr>
+                <w:szCs w:val="21"/>
+              </w:rPr>
+              <w:t>FJS_TAX</w:t>
+            </w:r>
+          </w:p>
+        </w:tc>
+        <w:tc>
+          <w:tcPr>
+            <w:tcW w:w="1843" w:type="dxa"/>
+          </w:tcPr>
+          <w:p>
+            <w:pPr>
+              <w:rPr>
+                <w:szCs w:val="21"/>
+              </w:rPr>
+            </w:pPr>
+            <w:r>
+              <w:rPr>
+                <w:rFonts w:hint="eastAsia"/>
+                <w:szCs w:val="21"/>
+              </w:rPr>
+              <w:t>是否</w:t>
+            </w:r>
+            <w:r>
+              <w:rPr>
+                <w:szCs w:val="21"/>
+              </w:rPr>
+              <w:t>计税</w:t>
             </w:r>
           </w:p>
         </w:tc>
@@ -4952,39 +5101,45 @@
         </w:trPr>
         <w:tc>
           <w:tcPr>
-            <w:tcW w:w="2078" w:type="dxa"/>
-          </w:tcPr>
-          <w:p>
-            <w:pPr>
-              <w:rPr>
-                <w:szCs w:val="21"/>
-              </w:rPr>
-            </w:pPr>
-            <w:r>
-              <w:rPr>
-                <w:rFonts w:hint="eastAsia"/>
-                <w:szCs w:val="21"/>
-              </w:rPr>
-              <w:t>CREATED_DATE</w:t>
-            </w:r>
-          </w:p>
-        </w:tc>
-        <w:tc>
-          <w:tcPr>
-            <w:tcW w:w="1745" w:type="dxa"/>
-          </w:tcPr>
-          <w:p>
-            <w:pPr>
-              <w:rPr>
-                <w:szCs w:val="21"/>
-              </w:rPr>
-            </w:pPr>
-            <w:r>
-              <w:rPr>
-                <w:rFonts w:hint="eastAsia"/>
-                <w:szCs w:val="21"/>
-              </w:rPr>
-              <w:t>录入时间</w:t>
+            <w:tcW w:w="1980" w:type="dxa"/>
+          </w:tcPr>
+          <w:p>
+            <w:pPr>
+              <w:rPr>
+                <w:szCs w:val="21"/>
+              </w:rPr>
+            </w:pPr>
+            <w:r>
+              <w:rPr>
+                <w:rFonts w:hint="eastAsia"/>
+                <w:szCs w:val="21"/>
+              </w:rPr>
+              <w:t>CREATOR</w:t>
+            </w:r>
+          </w:p>
+        </w:tc>
+        <w:tc>
+          <w:tcPr>
+            <w:tcW w:w="1843" w:type="dxa"/>
+          </w:tcPr>
+          <w:p>
+            <w:pPr>
+              <w:rPr>
+                <w:szCs w:val="21"/>
+              </w:rPr>
+            </w:pPr>
+            <w:r>
+              <w:rPr>
+                <w:rFonts w:hint="eastAsia"/>
+                <w:szCs w:val="21"/>
+              </w:rPr>
+              <w:t>录入</w:t>
+            </w:r>
+            <w:r>
+              <w:rPr>
+                <w:szCs w:val="21"/>
+              </w:rPr>
+              <w:t>人</w:t>
             </w:r>
           </w:p>
         </w:tc>
@@ -5002,14 +5157,14 @@
               <w:rPr>
                 <w:szCs w:val="21"/>
               </w:rPr>
-              <w:t>D</w:t>
-            </w:r>
-            <w:r>
-              <w:rPr>
-                <w:rFonts w:hint="eastAsia"/>
-                <w:szCs w:val="21"/>
-              </w:rPr>
-              <w:t>atetime</w:t>
+              <w:t>V</w:t>
+            </w:r>
+            <w:r>
+              <w:rPr>
+                <w:rFonts w:hint="eastAsia"/>
+                <w:szCs w:val="21"/>
+              </w:rPr>
+              <w:t>archar</w:t>
             </w:r>
           </w:p>
         </w:tc>
@@ -5075,45 +5230,40 @@
         </w:trPr>
         <w:tc>
           <w:tcPr>
-            <w:tcW w:w="2078" w:type="dxa"/>
-          </w:tcPr>
-          <w:p>
-            <w:pPr>
-              <w:rPr>
-                <w:szCs w:val="21"/>
-              </w:rPr>
-            </w:pPr>
-            <w:r>
-              <w:rPr>
+            <w:tcW w:w="1980" w:type="dxa"/>
+          </w:tcPr>
+          <w:p>
+            <w:pPr>
+              <w:rPr>
+                <w:szCs w:val="21"/>
+              </w:rPr>
+            </w:pPr>
+            <w:r>
+              <w:rPr>
+                <w:rFonts w:hint="eastAsia"/>
                 <w:szCs w:val="21"/>
               </w:rPr>
               <w:lastRenderedPageBreak/>
-              <w:t>UPDATER</w:t>
-            </w:r>
-          </w:p>
-        </w:tc>
-        <w:tc>
-          <w:tcPr>
-            <w:tcW w:w="1745" w:type="dxa"/>
-          </w:tcPr>
-          <w:p>
-            <w:pPr>
-              <w:rPr>
-                <w:szCs w:val="21"/>
-              </w:rPr>
-            </w:pPr>
-            <w:r>
-              <w:rPr>
-                <w:rFonts w:hint="eastAsia"/>
-                <w:szCs w:val="21"/>
-              </w:rPr>
-              <w:t>修改</w:t>
-            </w:r>
-            <w:r>
-              <w:rPr>
-                <w:szCs w:val="21"/>
-              </w:rPr>
-              <w:t>人</w:t>
+              <w:t>CREATED_DATE</w:t>
+            </w:r>
+          </w:p>
+        </w:tc>
+        <w:tc>
+          <w:tcPr>
+            <w:tcW w:w="1843" w:type="dxa"/>
+          </w:tcPr>
+          <w:p>
+            <w:pPr>
+              <w:rPr>
+                <w:szCs w:val="21"/>
+              </w:rPr>
+            </w:pPr>
+            <w:r>
+              <w:rPr>
+                <w:rFonts w:hint="eastAsia"/>
+                <w:szCs w:val="21"/>
+              </w:rPr>
+              <w:t>录入时间</w:t>
             </w:r>
           </w:p>
         </w:tc>
@@ -5131,14 +5281,14 @@
               <w:rPr>
                 <w:szCs w:val="21"/>
               </w:rPr>
-              <w:t>V</w:t>
-            </w:r>
-            <w:r>
-              <w:rPr>
-                <w:rFonts w:hint="eastAsia"/>
-                <w:szCs w:val="21"/>
-              </w:rPr>
-              <w:t>archar</w:t>
+              <w:t>D</w:t>
+            </w:r>
+            <w:r>
+              <w:rPr>
+                <w:rFonts w:hint="eastAsia"/>
+                <w:szCs w:val="21"/>
+              </w:rPr>
+              <w:t>atetime</w:t>
             </w:r>
           </w:p>
         </w:tc>
@@ -5204,7 +5354,135 @@
         </w:trPr>
         <w:tc>
           <w:tcPr>
-            <w:tcW w:w="2078" w:type="dxa"/>
+            <w:tcW w:w="1980" w:type="dxa"/>
+          </w:tcPr>
+          <w:p>
+            <w:pPr>
+              <w:rPr>
+                <w:szCs w:val="21"/>
+              </w:rPr>
+            </w:pPr>
+            <w:r>
+              <w:rPr>
+                <w:szCs w:val="21"/>
+              </w:rPr>
+              <w:t>UPDATER</w:t>
+            </w:r>
+          </w:p>
+        </w:tc>
+        <w:tc>
+          <w:tcPr>
+            <w:tcW w:w="1843" w:type="dxa"/>
+          </w:tcPr>
+          <w:p>
+            <w:pPr>
+              <w:rPr>
+                <w:szCs w:val="21"/>
+              </w:rPr>
+            </w:pPr>
+            <w:r>
+              <w:rPr>
+                <w:rFonts w:hint="eastAsia"/>
+                <w:szCs w:val="21"/>
+              </w:rPr>
+              <w:t>修改</w:t>
+            </w:r>
+            <w:r>
+              <w:rPr>
+                <w:szCs w:val="21"/>
+              </w:rPr>
+              <w:t>人</w:t>
+            </w:r>
+          </w:p>
+        </w:tc>
+        <w:tc>
+          <w:tcPr>
+            <w:tcW w:w="1275" w:type="dxa"/>
+          </w:tcPr>
+          <w:p>
+            <w:pPr>
+              <w:rPr>
+                <w:szCs w:val="21"/>
+              </w:rPr>
+            </w:pPr>
+            <w:r>
+              <w:rPr>
+                <w:szCs w:val="21"/>
+              </w:rPr>
+              <w:t>V</w:t>
+            </w:r>
+            <w:r>
+              <w:rPr>
+                <w:rFonts w:hint="eastAsia"/>
+                <w:szCs w:val="21"/>
+              </w:rPr>
+              <w:t>archar</w:t>
+            </w:r>
+          </w:p>
+        </w:tc>
+        <w:tc>
+          <w:tcPr>
+            <w:tcW w:w="567" w:type="dxa"/>
+          </w:tcPr>
+          <w:p>
+            <w:pPr>
+              <w:rPr>
+                <w:szCs w:val="21"/>
+              </w:rPr>
+            </w:pPr>
+            <w:r>
+              <w:rPr>
+                <w:rFonts w:hint="eastAsia"/>
+                <w:szCs w:val="21"/>
+              </w:rPr>
+              <w:t>Y</w:t>
+            </w:r>
+          </w:p>
+        </w:tc>
+        <w:tc>
+          <w:tcPr>
+            <w:tcW w:w="709" w:type="dxa"/>
+          </w:tcPr>
+          <w:p>
+            <w:pPr>
+              <w:rPr>
+                <w:szCs w:val="21"/>
+              </w:rPr>
+            </w:pPr>
+          </w:p>
+        </w:tc>
+        <w:tc>
+          <w:tcPr>
+            <w:tcW w:w="753" w:type="dxa"/>
+          </w:tcPr>
+          <w:p>
+            <w:pPr>
+              <w:rPr>
+                <w:szCs w:val="21"/>
+              </w:rPr>
+            </w:pPr>
+          </w:p>
+        </w:tc>
+        <w:tc>
+          <w:tcPr>
+            <w:tcW w:w="938" w:type="dxa"/>
+          </w:tcPr>
+          <w:p>
+            <w:pPr>
+              <w:rPr>
+                <w:szCs w:val="21"/>
+              </w:rPr>
+            </w:pPr>
+          </w:p>
+        </w:tc>
+      </w:tr>
+      <w:tr>
+        <w:trPr>
+          <w:trHeight w:val="308"/>
+        </w:trPr>
+        <w:tc>
+          <w:tcPr>
+            <w:tcW w:w="1980" w:type="dxa"/>
           </w:tcPr>
           <w:p>
             <w:pPr>
@@ -5235,7 +5513,7 @@
         </w:tc>
         <w:tc>
           <w:tcPr>
-            <w:tcW w:w="1745" w:type="dxa"/>
+            <w:tcW w:w="1843" w:type="dxa"/>
           </w:tcPr>
           <w:p>
             <w:pPr>
@@ -5384,9 +5662,9 @@
         <w:gridCol w:w="2078"/>
         <w:gridCol w:w="1178"/>
         <w:gridCol w:w="1134"/>
-        <w:gridCol w:w="992"/>
-        <w:gridCol w:w="850"/>
-        <w:gridCol w:w="851"/>
+        <w:gridCol w:w="1417"/>
+        <w:gridCol w:w="567"/>
+        <w:gridCol w:w="709"/>
         <w:gridCol w:w="992"/>
       </w:tblGrid>
       <w:tr>
@@ -5452,7 +5730,7 @@
         </w:tc>
         <w:tc>
           <w:tcPr>
-            <w:tcW w:w="992" w:type="dxa"/>
+            <w:tcW w:w="1417" w:type="dxa"/>
           </w:tcPr>
           <w:p>
             <w:pPr>
@@ -5471,7 +5749,7 @@
         </w:tc>
         <w:tc>
           <w:tcPr>
-            <w:tcW w:w="850" w:type="dxa"/>
+            <w:tcW w:w="567" w:type="dxa"/>
           </w:tcPr>
           <w:p>
             <w:pPr>
@@ -5490,7 +5768,7 @@
         </w:tc>
         <w:tc>
           <w:tcPr>
-            <w:tcW w:w="851" w:type="dxa"/>
+            <w:tcW w:w="709" w:type="dxa"/>
           </w:tcPr>
           <w:p>
             <w:pPr>
@@ -5602,7 +5880,7 @@
         </w:tc>
         <w:tc>
           <w:tcPr>
-            <w:tcW w:w="992" w:type="dxa"/>
+            <w:tcW w:w="1417" w:type="dxa"/>
           </w:tcPr>
           <w:p>
             <w:pPr>
@@ -5621,7 +5899,7 @@
         </w:tc>
         <w:tc>
           <w:tcPr>
-            <w:tcW w:w="850" w:type="dxa"/>
+            <w:tcW w:w="567" w:type="dxa"/>
           </w:tcPr>
           <w:p>
             <w:pPr>
@@ -5640,7 +5918,7 @@
         </w:tc>
         <w:tc>
           <w:tcPr>
-            <w:tcW w:w="851" w:type="dxa"/>
+            <w:tcW w:w="709" w:type="dxa"/>
           </w:tcPr>
           <w:p>
             <w:pPr>
@@ -5732,38 +6010,65 @@
         </w:tc>
         <w:tc>
           <w:tcPr>
-            <w:tcW w:w="992" w:type="dxa"/>
-          </w:tcPr>
-          <w:p>
-            <w:pPr>
-              <w:rPr>
-                <w:szCs w:val="21"/>
-              </w:rPr>
-            </w:pPr>
-          </w:p>
-        </w:tc>
-        <w:tc>
-          <w:tcPr>
-            <w:tcW w:w="850" w:type="dxa"/>
-          </w:tcPr>
-          <w:p>
-            <w:pPr>
-              <w:rPr>
-                <w:szCs w:val="21"/>
-              </w:rPr>
-            </w:pPr>
-            <w:r>
-              <w:rPr>
-                <w:rFonts w:hint="eastAsia"/>
-                <w:szCs w:val="21"/>
-              </w:rPr>
-              <w:t>Y</w:t>
-            </w:r>
-          </w:p>
-        </w:tc>
-        <w:tc>
-          <w:tcPr>
-            <w:tcW w:w="851" w:type="dxa"/>
+            <w:tcW w:w="1417" w:type="dxa"/>
+          </w:tcPr>
+          <w:p>
+            <w:pPr>
+              <w:rPr>
+                <w:szCs w:val="21"/>
+              </w:rPr>
+            </w:pPr>
+            <w:r>
+              <w:rPr>
+                <w:rFonts w:hint="eastAsia"/>
+                <w:szCs w:val="21"/>
+              </w:rPr>
+              <w:t>N</w:t>
+            </w:r>
+            <w:r>
+              <w:rPr>
+                <w:szCs w:val="21"/>
+              </w:rPr>
+              <w:t>(</w:t>
+            </w:r>
+            <w:r>
+              <w:rPr>
+                <w:rFonts w:hint="eastAsia"/>
+                <w:szCs w:val="21"/>
+              </w:rPr>
+              <w:t>逻辑</w:t>
+            </w:r>
+            <w:r>
+              <w:rPr>
+                <w:szCs w:val="21"/>
+              </w:rPr>
+              <w:t>控制</w:t>
+            </w:r>
+            <w:bookmarkStart w:id="0" w:name="_GoBack"/>
+            <w:bookmarkEnd w:id="0"/>
+            <w:r>
+              <w:rPr>
+                <w:szCs w:val="21"/>
+              </w:rPr>
+              <w:t>)</w:t>
+            </w:r>
+          </w:p>
+        </w:tc>
+        <w:tc>
+          <w:tcPr>
+            <w:tcW w:w="567" w:type="dxa"/>
+          </w:tcPr>
+          <w:p>
+            <w:pPr>
+              <w:rPr>
+                <w:szCs w:val="21"/>
+              </w:rPr>
+            </w:pPr>
+          </w:p>
+        </w:tc>
+        <w:tc>
+          <w:tcPr>
+            <w:tcW w:w="709" w:type="dxa"/>
           </w:tcPr>
           <w:p>
             <w:pPr>
@@ -5849,31 +6154,38 @@
         </w:tc>
         <w:tc>
           <w:tcPr>
-            <w:tcW w:w="992" w:type="dxa"/>
-          </w:tcPr>
-          <w:p>
-            <w:pPr>
-              <w:rPr>
-                <w:szCs w:val="21"/>
-              </w:rPr>
-            </w:pPr>
-          </w:p>
-        </w:tc>
-        <w:tc>
-          <w:tcPr>
-            <w:tcW w:w="850" w:type="dxa"/>
-          </w:tcPr>
-          <w:p>
-            <w:pPr>
-              <w:rPr>
-                <w:szCs w:val="21"/>
-              </w:rPr>
-            </w:pPr>
-          </w:p>
-        </w:tc>
-        <w:tc>
-          <w:tcPr>
-            <w:tcW w:w="851" w:type="dxa"/>
+            <w:tcW w:w="1417" w:type="dxa"/>
+          </w:tcPr>
+          <w:p>
+            <w:pPr>
+              <w:rPr>
+                <w:szCs w:val="21"/>
+              </w:rPr>
+            </w:pPr>
+            <w:r>
+              <w:rPr>
+                <w:rFonts w:hint="eastAsia"/>
+                <w:szCs w:val="21"/>
+              </w:rPr>
+              <w:t>Y</w:t>
+            </w:r>
+          </w:p>
+        </w:tc>
+        <w:tc>
+          <w:tcPr>
+            <w:tcW w:w="567" w:type="dxa"/>
+          </w:tcPr>
+          <w:p>
+            <w:pPr>
+              <w:rPr>
+                <w:szCs w:val="21"/>
+              </w:rPr>
+            </w:pPr>
+          </w:p>
+        </w:tc>
+        <w:tc>
+          <w:tcPr>
+            <w:tcW w:w="709" w:type="dxa"/>
           </w:tcPr>
           <w:p>
             <w:pPr>
@@ -5971,7 +6283,7 @@
         </w:tc>
         <w:tc>
           <w:tcPr>
-            <w:tcW w:w="992" w:type="dxa"/>
+            <w:tcW w:w="1417" w:type="dxa"/>
           </w:tcPr>
           <w:p>
             <w:pPr>
@@ -5990,19 +6302,19 @@
         </w:tc>
         <w:tc>
           <w:tcPr>
-            <w:tcW w:w="850" w:type="dxa"/>
-          </w:tcPr>
-          <w:p>
-            <w:pPr>
-              <w:rPr>
-                <w:szCs w:val="21"/>
-              </w:rPr>
-            </w:pPr>
-          </w:p>
-        </w:tc>
-        <w:tc>
-          <w:tcPr>
-            <w:tcW w:w="851" w:type="dxa"/>
+            <w:tcW w:w="567" w:type="dxa"/>
+          </w:tcPr>
+          <w:p>
+            <w:pPr>
+              <w:rPr>
+                <w:szCs w:val="21"/>
+              </w:rPr>
+            </w:pPr>
+          </w:p>
+        </w:tc>
+        <w:tc>
+          <w:tcPr>
+            <w:tcW w:w="709" w:type="dxa"/>
           </w:tcPr>
           <w:p>
             <w:pPr>
@@ -6094,7 +6406,7 @@
         </w:tc>
         <w:tc>
           <w:tcPr>
-            <w:tcW w:w="992" w:type="dxa"/>
+            <w:tcW w:w="1417" w:type="dxa"/>
           </w:tcPr>
           <w:p>
             <w:pPr>
@@ -6113,19 +6425,19 @@
         </w:tc>
         <w:tc>
           <w:tcPr>
-            <w:tcW w:w="850" w:type="dxa"/>
-          </w:tcPr>
-          <w:p>
-            <w:pPr>
-              <w:rPr>
-                <w:szCs w:val="21"/>
-              </w:rPr>
-            </w:pPr>
-          </w:p>
-        </w:tc>
-        <w:tc>
-          <w:tcPr>
-            <w:tcW w:w="851" w:type="dxa"/>
+            <w:tcW w:w="567" w:type="dxa"/>
+          </w:tcPr>
+          <w:p>
+            <w:pPr>
+              <w:rPr>
+                <w:szCs w:val="21"/>
+              </w:rPr>
+            </w:pPr>
+          </w:p>
+        </w:tc>
+        <w:tc>
+          <w:tcPr>
+            <w:tcW w:w="709" w:type="dxa"/>
           </w:tcPr>
           <w:p>
             <w:pPr>
@@ -6222,7 +6534,7 @@
         </w:tc>
         <w:tc>
           <w:tcPr>
-            <w:tcW w:w="992" w:type="dxa"/>
+            <w:tcW w:w="1417" w:type="dxa"/>
           </w:tcPr>
           <w:p>
             <w:pPr>
@@ -6241,19 +6553,19 @@
         </w:tc>
         <w:tc>
           <w:tcPr>
-            <w:tcW w:w="850" w:type="dxa"/>
-          </w:tcPr>
-          <w:p>
-            <w:pPr>
-              <w:rPr>
-                <w:szCs w:val="21"/>
-              </w:rPr>
-            </w:pPr>
-          </w:p>
-        </w:tc>
-        <w:tc>
-          <w:tcPr>
-            <w:tcW w:w="851" w:type="dxa"/>
+            <w:tcW w:w="567" w:type="dxa"/>
+          </w:tcPr>
+          <w:p>
+            <w:pPr>
+              <w:rPr>
+                <w:szCs w:val="21"/>
+              </w:rPr>
+            </w:pPr>
+          </w:p>
+        </w:tc>
+        <w:tc>
+          <w:tcPr>
+            <w:tcW w:w="709" w:type="dxa"/>
           </w:tcPr>
           <w:p>
             <w:pPr>
@@ -6357,7 +6669,7 @@
         </w:tc>
         <w:tc>
           <w:tcPr>
-            <w:tcW w:w="992" w:type="dxa"/>
+            <w:tcW w:w="1417" w:type="dxa"/>
           </w:tcPr>
           <w:p>
             <w:pPr>
@@ -6376,19 +6688,19 @@
         </w:tc>
         <w:tc>
           <w:tcPr>
-            <w:tcW w:w="850" w:type="dxa"/>
-          </w:tcPr>
-          <w:p>
-            <w:pPr>
-              <w:rPr>
-                <w:szCs w:val="21"/>
-              </w:rPr>
-            </w:pPr>
-          </w:p>
-        </w:tc>
-        <w:tc>
-          <w:tcPr>
-            <w:tcW w:w="851" w:type="dxa"/>
+            <w:tcW w:w="567" w:type="dxa"/>
+          </w:tcPr>
+          <w:p>
+            <w:pPr>
+              <w:rPr>
+                <w:szCs w:val="21"/>
+              </w:rPr>
+            </w:pPr>
+          </w:p>
+        </w:tc>
+        <w:tc>
+          <w:tcPr>
+            <w:tcW w:w="709" w:type="dxa"/>
           </w:tcPr>
           <w:p>
             <w:pPr>
@@ -6455,9 +6767,9 @@
         <w:gridCol w:w="2077"/>
         <w:gridCol w:w="1179"/>
         <w:gridCol w:w="1134"/>
-        <w:gridCol w:w="992"/>
-        <w:gridCol w:w="850"/>
-        <w:gridCol w:w="851"/>
+        <w:gridCol w:w="1417"/>
+        <w:gridCol w:w="567"/>
+        <w:gridCol w:w="709"/>
         <w:gridCol w:w="992"/>
       </w:tblGrid>
       <w:tr>
@@ -6523,7 +6835,7 @@
         </w:tc>
         <w:tc>
           <w:tcPr>
-            <w:tcW w:w="992" w:type="dxa"/>
+            <w:tcW w:w="1417" w:type="dxa"/>
           </w:tcPr>
           <w:p>
             <w:pPr>
@@ -6542,7 +6854,7 @@
         </w:tc>
         <w:tc>
           <w:tcPr>
-            <w:tcW w:w="850" w:type="dxa"/>
+            <w:tcW w:w="567" w:type="dxa"/>
           </w:tcPr>
           <w:p>
             <w:pPr>
@@ -6561,7 +6873,7 @@
         </w:tc>
         <w:tc>
           <w:tcPr>
-            <w:tcW w:w="851" w:type="dxa"/>
+            <w:tcW w:w="709" w:type="dxa"/>
           </w:tcPr>
           <w:p>
             <w:pPr>
@@ -6673,7 +6985,7 @@
         </w:tc>
         <w:tc>
           <w:tcPr>
-            <w:tcW w:w="992" w:type="dxa"/>
+            <w:tcW w:w="1417" w:type="dxa"/>
           </w:tcPr>
           <w:p>
             <w:pPr>
@@ -6692,7 +7004,7 @@
         </w:tc>
         <w:tc>
           <w:tcPr>
-            <w:tcW w:w="850" w:type="dxa"/>
+            <w:tcW w:w="567" w:type="dxa"/>
           </w:tcPr>
           <w:p>
             <w:pPr>
@@ -6711,7 +7023,7 @@
         </w:tc>
         <w:tc>
           <w:tcPr>
-            <w:tcW w:w="851" w:type="dxa"/>
+            <w:tcW w:w="709" w:type="dxa"/>
           </w:tcPr>
           <w:p>
             <w:pPr>
@@ -6745,7 +7057,6 @@
           <w:p>
             <w:pPr>
               <w:rPr>
-                <w:rFonts w:hint="eastAsia"/>
                 <w:szCs w:val="21"/>
               </w:rPr>
             </w:pPr>
@@ -6771,7 +7082,6 @@
           <w:p>
             <w:pPr>
               <w:rPr>
-                <w:rFonts w:hint="eastAsia"/>
                 <w:szCs w:val="21"/>
               </w:rPr>
             </w:pPr>
@@ -6800,37 +7110,75 @@
                 <w:szCs w:val="21"/>
               </w:rPr>
             </w:pPr>
-          </w:p>
-        </w:tc>
-        <w:tc>
-          <w:tcPr>
-            <w:tcW w:w="992" w:type="dxa"/>
-          </w:tcPr>
-          <w:p>
-            <w:pPr>
-              <w:rPr>
-                <w:rFonts w:hint="eastAsia"/>
-                <w:szCs w:val="21"/>
-              </w:rPr>
-            </w:pPr>
-          </w:p>
-        </w:tc>
-        <w:tc>
-          <w:tcPr>
-            <w:tcW w:w="850" w:type="dxa"/>
-          </w:tcPr>
-          <w:p>
-            <w:pPr>
-              <w:rPr>
-                <w:rFonts w:hint="eastAsia"/>
-                <w:szCs w:val="21"/>
-              </w:rPr>
-            </w:pPr>
-          </w:p>
-        </w:tc>
-        <w:tc>
-          <w:tcPr>
-            <w:tcW w:w="851" w:type="dxa"/>
+            <w:r>
+              <w:rPr>
+                <w:rFonts w:hint="eastAsia"/>
+                <w:szCs w:val="21"/>
+              </w:rPr>
+              <w:t>v</w:t>
+            </w:r>
+            <w:r>
+              <w:rPr>
+                <w:szCs w:val="21"/>
+              </w:rPr>
+              <w:t>archar</w:t>
+            </w:r>
+          </w:p>
+        </w:tc>
+        <w:tc>
+          <w:tcPr>
+            <w:tcW w:w="1417" w:type="dxa"/>
+          </w:tcPr>
+          <w:p>
+            <w:pPr>
+              <w:rPr>
+                <w:szCs w:val="21"/>
+              </w:rPr>
+            </w:pPr>
+            <w:r>
+              <w:rPr>
+                <w:rFonts w:hint="eastAsia"/>
+                <w:szCs w:val="21"/>
+              </w:rPr>
+              <w:t>N(</w:t>
+            </w:r>
+            <w:r>
+              <w:rPr>
+                <w:rFonts w:hint="eastAsia"/>
+                <w:szCs w:val="21"/>
+              </w:rPr>
+              <w:t>逻辑</w:t>
+            </w:r>
+            <w:r>
+              <w:rPr>
+                <w:szCs w:val="21"/>
+              </w:rPr>
+              <w:t>控制</w:t>
+            </w:r>
+            <w:r>
+              <w:rPr>
+                <w:rFonts w:hint="eastAsia"/>
+                <w:szCs w:val="21"/>
+              </w:rPr>
+              <w:t>)</w:t>
+            </w:r>
+          </w:p>
+        </w:tc>
+        <w:tc>
+          <w:tcPr>
+            <w:tcW w:w="567" w:type="dxa"/>
+          </w:tcPr>
+          <w:p>
+            <w:pPr>
+              <w:rPr>
+                <w:szCs w:val="21"/>
+              </w:rPr>
+            </w:pPr>
+          </w:p>
+        </w:tc>
+        <w:tc>
+          <w:tcPr>
+            <w:tcW w:w="709" w:type="dxa"/>
           </w:tcPr>
           <w:p>
             <w:pPr>
@@ -6934,7 +7282,7 @@
         </w:tc>
         <w:tc>
           <w:tcPr>
-            <w:tcW w:w="992" w:type="dxa"/>
+            <w:tcW w:w="1417" w:type="dxa"/>
           </w:tcPr>
           <w:p>
             <w:pPr>
@@ -6949,30 +7297,48 @@
               </w:rPr>
               <w:t>N</w:t>
             </w:r>
-          </w:p>
-        </w:tc>
-        <w:tc>
-          <w:tcPr>
-            <w:tcW w:w="850" w:type="dxa"/>
-          </w:tcPr>
-          <w:p>
-            <w:pPr>
-              <w:rPr>
-                <w:szCs w:val="21"/>
-              </w:rPr>
-            </w:pPr>
-            <w:r>
-              <w:rPr>
-                <w:rFonts w:hint="eastAsia"/>
-                <w:szCs w:val="21"/>
-              </w:rPr>
-              <w:t>Y</w:t>
-            </w:r>
-          </w:p>
-        </w:tc>
-        <w:tc>
-          <w:tcPr>
-            <w:tcW w:w="851" w:type="dxa"/>
+            <w:r>
+              <w:rPr>
+                <w:szCs w:val="21"/>
+              </w:rPr>
+              <w:t>(</w:t>
+            </w:r>
+            <w:r>
+              <w:rPr>
+                <w:rFonts w:hint="eastAsia"/>
+                <w:szCs w:val="21"/>
+              </w:rPr>
+              <w:t>逻辑</w:t>
+            </w:r>
+            <w:r>
+              <w:rPr>
+                <w:szCs w:val="21"/>
+              </w:rPr>
+              <w:t>控制</w:t>
+            </w:r>
+            <w:r>
+              <w:rPr>
+                <w:szCs w:val="21"/>
+              </w:rPr>
+              <w:t>)</w:t>
+            </w:r>
+          </w:p>
+        </w:tc>
+        <w:tc>
+          <w:tcPr>
+            <w:tcW w:w="567" w:type="dxa"/>
+          </w:tcPr>
+          <w:p>
+            <w:pPr>
+              <w:rPr>
+                <w:szCs w:val="21"/>
+              </w:rPr>
+            </w:pPr>
+          </w:p>
+        </w:tc>
+        <w:tc>
+          <w:tcPr>
+            <w:tcW w:w="709" w:type="dxa"/>
           </w:tcPr>
           <w:p>
             <w:pPr>
@@ -7075,6 +7441,49 @@
         </w:tc>
         <w:tc>
           <w:tcPr>
+            <w:tcW w:w="1417" w:type="dxa"/>
+          </w:tcPr>
+          <w:p>
+            <w:pPr>
+              <w:rPr>
+                <w:szCs w:val="21"/>
+              </w:rPr>
+            </w:pPr>
+            <w:r>
+              <w:rPr>
+                <w:rFonts w:hint="eastAsia"/>
+                <w:szCs w:val="21"/>
+              </w:rPr>
+              <w:t>Y</w:t>
+            </w:r>
+          </w:p>
+        </w:tc>
+        <w:tc>
+          <w:tcPr>
+            <w:tcW w:w="567" w:type="dxa"/>
+          </w:tcPr>
+          <w:p>
+            <w:pPr>
+              <w:rPr>
+                <w:szCs w:val="21"/>
+              </w:rPr>
+            </w:pPr>
+          </w:p>
+        </w:tc>
+        <w:tc>
+          <w:tcPr>
+            <w:tcW w:w="709" w:type="dxa"/>
+          </w:tcPr>
+          <w:p>
+            <w:pPr>
+              <w:rPr>
+                <w:szCs w:val="21"/>
+              </w:rPr>
+            </w:pPr>
+          </w:p>
+        </w:tc>
+        <w:tc>
+          <w:tcPr>
             <w:tcW w:w="992" w:type="dxa"/>
           </w:tcPr>
           <w:p>
@@ -7085,55 +7494,10 @@
             </w:pPr>
             <w:r>
               <w:rPr>
-                <w:rFonts w:hint="eastAsia"/>
-                <w:szCs w:val="21"/>
-              </w:rPr>
-              <w:t>Y</w:t>
-            </w:r>
-          </w:p>
-        </w:tc>
-        <w:tc>
-          <w:tcPr>
-            <w:tcW w:w="850" w:type="dxa"/>
-          </w:tcPr>
-          <w:p>
-            <w:pPr>
-              <w:rPr>
-                <w:szCs w:val="21"/>
-              </w:rPr>
-            </w:pPr>
-          </w:p>
-        </w:tc>
-        <w:tc>
-          <w:tcPr>
-            <w:tcW w:w="851" w:type="dxa"/>
-          </w:tcPr>
-          <w:p>
-            <w:pPr>
-              <w:rPr>
-                <w:szCs w:val="21"/>
-              </w:rPr>
-            </w:pPr>
-          </w:p>
-        </w:tc>
-        <w:tc>
-          <w:tcPr>
-            <w:tcW w:w="992" w:type="dxa"/>
-          </w:tcPr>
-          <w:p>
-            <w:pPr>
-              <w:rPr>
-                <w:szCs w:val="21"/>
-              </w:rPr>
-            </w:pPr>
-            <w:r>
-              <w:rPr>
                 <w:szCs w:val="21"/>
               </w:rPr>
               <w:t>“</w:t>
             </w:r>
-            <w:bookmarkStart w:id="0" w:name="_GoBack"/>
-            <w:bookmarkEnd w:id="0"/>
             <w:r>
               <w:rPr>
                 <w:rFonts w:hint="eastAsia"/>
@@ -7225,7 +7589,7 @@
         </w:tc>
         <w:tc>
           <w:tcPr>
-            <w:tcW w:w="992" w:type="dxa"/>
+            <w:tcW w:w="1417" w:type="dxa"/>
           </w:tcPr>
           <w:p>
             <w:pPr>
@@ -7244,19 +7608,19 @@
         </w:tc>
         <w:tc>
           <w:tcPr>
-            <w:tcW w:w="850" w:type="dxa"/>
-          </w:tcPr>
-          <w:p>
-            <w:pPr>
-              <w:rPr>
-                <w:szCs w:val="21"/>
-              </w:rPr>
-            </w:pPr>
-          </w:p>
-        </w:tc>
-        <w:tc>
-          <w:tcPr>
-            <w:tcW w:w="851" w:type="dxa"/>
+            <w:tcW w:w="567" w:type="dxa"/>
+          </w:tcPr>
+          <w:p>
+            <w:pPr>
+              <w:rPr>
+                <w:szCs w:val="21"/>
+              </w:rPr>
+            </w:pPr>
+          </w:p>
+        </w:tc>
+        <w:tc>
+          <w:tcPr>
+            <w:tcW w:w="709" w:type="dxa"/>
           </w:tcPr>
           <w:p>
             <w:pPr>
@@ -7354,7 +7718,7 @@
         </w:tc>
         <w:tc>
           <w:tcPr>
-            <w:tcW w:w="992" w:type="dxa"/>
+            <w:tcW w:w="1417" w:type="dxa"/>
           </w:tcPr>
           <w:p>
             <w:pPr>
@@ -7373,19 +7737,19 @@
         </w:tc>
         <w:tc>
           <w:tcPr>
-            <w:tcW w:w="850" w:type="dxa"/>
-          </w:tcPr>
-          <w:p>
-            <w:pPr>
-              <w:rPr>
-                <w:szCs w:val="21"/>
-              </w:rPr>
-            </w:pPr>
-          </w:p>
-        </w:tc>
-        <w:tc>
-          <w:tcPr>
-            <w:tcW w:w="851" w:type="dxa"/>
+            <w:tcW w:w="567" w:type="dxa"/>
+          </w:tcPr>
+          <w:p>
+            <w:pPr>
+              <w:rPr>
+                <w:szCs w:val="21"/>
+              </w:rPr>
+            </w:pPr>
+          </w:p>
+        </w:tc>
+        <w:tc>
+          <w:tcPr>
+            <w:tcW w:w="709" w:type="dxa"/>
           </w:tcPr>
           <w:p>
             <w:pPr>
@@ -7477,7 +7841,7 @@
         </w:tc>
         <w:tc>
           <w:tcPr>
-            <w:tcW w:w="992" w:type="dxa"/>
+            <w:tcW w:w="1417" w:type="dxa"/>
           </w:tcPr>
           <w:p>
             <w:pPr>
@@ -7496,19 +7860,19 @@
         </w:tc>
         <w:tc>
           <w:tcPr>
-            <w:tcW w:w="850" w:type="dxa"/>
-          </w:tcPr>
-          <w:p>
-            <w:pPr>
-              <w:rPr>
-                <w:szCs w:val="21"/>
-              </w:rPr>
-            </w:pPr>
-          </w:p>
-        </w:tc>
-        <w:tc>
-          <w:tcPr>
-            <w:tcW w:w="851" w:type="dxa"/>
+            <w:tcW w:w="567" w:type="dxa"/>
+          </w:tcPr>
+          <w:p>
+            <w:pPr>
+              <w:rPr>
+                <w:szCs w:val="21"/>
+              </w:rPr>
+            </w:pPr>
+          </w:p>
+        </w:tc>
+        <w:tc>
+          <w:tcPr>
+            <w:tcW w:w="709" w:type="dxa"/>
           </w:tcPr>
           <w:p>
             <w:pPr>
@@ -7605,7 +7969,7 @@
         </w:tc>
         <w:tc>
           <w:tcPr>
-            <w:tcW w:w="992" w:type="dxa"/>
+            <w:tcW w:w="1417" w:type="dxa"/>
           </w:tcPr>
           <w:p>
             <w:pPr>
@@ -7624,19 +7988,19 @@
         </w:tc>
         <w:tc>
           <w:tcPr>
-            <w:tcW w:w="850" w:type="dxa"/>
-          </w:tcPr>
-          <w:p>
-            <w:pPr>
-              <w:rPr>
-                <w:szCs w:val="21"/>
-              </w:rPr>
-            </w:pPr>
-          </w:p>
-        </w:tc>
-        <w:tc>
-          <w:tcPr>
-            <w:tcW w:w="851" w:type="dxa"/>
+            <w:tcW w:w="567" w:type="dxa"/>
+          </w:tcPr>
+          <w:p>
+            <w:pPr>
+              <w:rPr>
+                <w:szCs w:val="21"/>
+              </w:rPr>
+            </w:pPr>
+          </w:p>
+        </w:tc>
+        <w:tc>
+          <w:tcPr>
+            <w:tcW w:w="709" w:type="dxa"/>
           </w:tcPr>
           <w:p>
             <w:pPr>
@@ -7740,7 +8104,7 @@
         </w:tc>
         <w:tc>
           <w:tcPr>
-            <w:tcW w:w="992" w:type="dxa"/>
+            <w:tcW w:w="1417" w:type="dxa"/>
           </w:tcPr>
           <w:p>
             <w:pPr>
@@ -7759,19 +8123,19 @@
         </w:tc>
         <w:tc>
           <w:tcPr>
-            <w:tcW w:w="850" w:type="dxa"/>
-          </w:tcPr>
-          <w:p>
-            <w:pPr>
-              <w:rPr>
-                <w:szCs w:val="21"/>
-              </w:rPr>
-            </w:pPr>
-          </w:p>
-        </w:tc>
-        <w:tc>
-          <w:tcPr>
-            <w:tcW w:w="851" w:type="dxa"/>
+            <w:tcW w:w="567" w:type="dxa"/>
+          </w:tcPr>
+          <w:p>
+            <w:pPr>
+              <w:rPr>
+                <w:szCs w:val="21"/>
+              </w:rPr>
+            </w:pPr>
+          </w:p>
+        </w:tc>
+        <w:tc>
+          <w:tcPr>
+            <w:tcW w:w="709" w:type="dxa"/>
           </w:tcPr>
           <w:p>
             <w:pPr>
@@ -7795,13 +8159,7 @@
         </w:tc>
       </w:tr>
     </w:tbl>
-    <w:p>
-      <w:pPr>
-        <w:rPr>
-          <w:rFonts w:hint="eastAsia"/>
-        </w:rPr>
-      </w:pPr>
-    </w:p>
+    <w:p/>
     <w:sectPr>
       <w:pgSz w:w="11906" w:h="16838"/>
       <w:pgMar w:top="1440" w:right="1800" w:bottom="1440" w:left="1800" w:header="851" w:footer="992" w:gutter="0"/>

</xml_diff>

<commit_message>
code Signed-off-by: Xiaohua Meng <122756270@qq.com>
</commit_message>
<xml_diff>
--- a/db/数据库设计(二).docx
+++ b/db/数据库设计(二).docx
@@ -1939,9 +1939,8 @@
               </w:rPr>
               <w:t>ZWBT_</w:t>
             </w:r>
-            <w:r>
-              <w:t xml:space="preserve"> </w:t>
-            </w:r>
+            <w:bookmarkStart w:id="0" w:name="_GoBack"/>
+            <w:bookmarkEnd w:id="0"/>
             <w:r>
               <w:rPr>
                 <w:szCs w:val="21"/>
@@ -2084,9 +2083,6 @@
               <w:t>JT_</w:t>
             </w:r>
             <w:r>
-              <w:t xml:space="preserve"> </w:t>
-            </w:r>
-            <w:r>
               <w:rPr>
                 <w:szCs w:val="21"/>
               </w:rPr>
@@ -2228,9 +2224,6 @@
               <w:t>JT_</w:t>
             </w:r>
             <w:r>
-              <w:t xml:space="preserve"> </w:t>
-            </w:r>
-            <w:r>
               <w:rPr>
                 <w:szCs w:val="21"/>
               </w:rPr>
@@ -2366,9 +2359,6 @@
               <w:t>JHLJT_</w:t>
             </w:r>
             <w:r>
-              <w:t xml:space="preserve"> </w:t>
-            </w:r>
-            <w:r>
               <w:rPr>
                 <w:szCs w:val="21"/>
               </w:rPr>
@@ -2510,9 +2500,6 @@
               <w:t>_</w:t>
             </w:r>
             <w:r>
-              <w:t xml:space="preserve"> </w:t>
-            </w:r>
-            <w:r>
               <w:rPr>
                 <w:szCs w:val="21"/>
               </w:rPr>
@@ -2791,9 +2778,6 @@
               <w:t>QTBZ_</w:t>
             </w:r>
             <w:r>
-              <w:t xml:space="preserve"> </w:t>
-            </w:r>
-            <w:r>
               <w:rPr>
                 <w:szCs w:val="21"/>
               </w:rPr>
@@ -2942,9 +2926,6 @@
               <w:t>P_</w:t>
             </w:r>
             <w:r>
-              <w:t xml:space="preserve"> </w:t>
-            </w:r>
-            <w:r>
               <w:rPr>
                 <w:szCs w:val="21"/>
               </w:rPr>
@@ -3224,7 +3205,7 @@
               <w:rPr>
                 <w:szCs w:val="21"/>
               </w:rPr>
-              <w:t xml:space="preserve"> ALLOWANCE</w:t>
+              <w:t>ALLOWANCE</w:t>
             </w:r>
           </w:p>
         </w:tc>
@@ -3500,7 +3481,7 @@
               <w:rPr>
                 <w:szCs w:val="21"/>
               </w:rPr>
-              <w:t xml:space="preserve"> ALLOWANCE</w:t>
+              <w:t>ALLOWANCE</w:t>
             </w:r>
           </w:p>
         </w:tc>
@@ -4860,7 +4841,6 @@
           <w:p>
             <w:pPr>
               <w:rPr>
-                <w:rFonts w:hint="eastAsia"/>
                 <w:szCs w:val="21"/>
               </w:rPr>
             </w:pPr>
@@ -6044,8 +6024,6 @@
               </w:rPr>
               <w:t>控制</w:t>
             </w:r>
-            <w:bookmarkStart w:id="0" w:name="_GoBack"/>
-            <w:bookmarkEnd w:id="0"/>
             <w:r>
               <w:rPr>
                 <w:szCs w:val="21"/>

</xml_diff>

<commit_message>
db Signed-off-by: Xiaohua Meng <122756270@qq.com>
</commit_message>
<xml_diff>
--- a/db/数据库设计(二).docx
+++ b/db/数据库设计(二).docx
@@ -1939,8 +1939,6 @@
               </w:rPr>
               <w:t>ZWBT_</w:t>
             </w:r>
-            <w:bookmarkStart w:id="0" w:name="_GoBack"/>
-            <w:bookmarkEnd w:id="0"/>
             <w:r>
               <w:rPr>
                 <w:szCs w:val="21"/>
@@ -3627,6 +3625,7 @@
           <w:p>
             <w:pPr>
               <w:rPr>
+                <w:rFonts w:hint="eastAsia"/>
                 <w:szCs w:val="21"/>
               </w:rPr>
             </w:pPr>
@@ -3641,7 +3640,14 @@
               <w:rPr>
                 <w:szCs w:val="21"/>
               </w:rPr>
-              <w:t>小记</w:t>
+              <w:t>小</w:t>
+            </w:r>
+            <w:r>
+              <w:rPr>
+                <w:rFonts w:hint="eastAsia"/>
+                <w:szCs w:val="21"/>
+              </w:rPr>
+              <w:t>计</w:t>
             </w:r>
           </w:p>
         </w:tc>
@@ -4205,7 +4211,20 @@
               <w:rPr>
                 <w:szCs w:val="21"/>
               </w:rPr>
-              <w:t>补助金</w:t>
+              <w:t>补</w:t>
+            </w:r>
+            <w:r>
+              <w:rPr>
+                <w:rFonts w:hint="eastAsia"/>
+                <w:szCs w:val="21"/>
+              </w:rPr>
+              <w:t>救</w:t>
+            </w:r>
+            <w:r>
+              <w:rPr>
+                <w:szCs w:val="21"/>
+              </w:rPr>
+              <w:t>金</w:t>
             </w:r>
           </w:p>
         </w:tc>
@@ -4598,8 +4617,10 @@
                 <w:rFonts w:hint="eastAsia"/>
                 <w:szCs w:val="21"/>
               </w:rPr>
-              <w:t>年份</w:t>
-            </w:r>
+              <w:t>年度</w:t>
+            </w:r>
+            <w:bookmarkStart w:id="0" w:name="_GoBack"/>
+            <w:bookmarkEnd w:id="0"/>
           </w:p>
         </w:tc>
         <w:tc>

</xml_diff>